<commit_message>
Add linux i2x to microcontroller kw40z
</commit_message>
<xml_diff>
--- a/RaspberryPi3_I2C_to_kw40z/Linux to Kw40z I2C.docx
+++ b/RaspberryPi3_I2C_to_kw40z/Linux to Kw40z I2C.docx
@@ -25,24 +25,11 @@
         <w:t>tutorial,</w:t>
       </w:r>
       <w:r>
-        <w:t xml:space="preserve"> we will connect the </w:t>
-      </w:r>
-      <w:proofErr w:type="spellStart"/>
-      <w:r>
-        <w:t>beaglebone</w:t>
-      </w:r>
-      <w:proofErr w:type="spellEnd"/>
-      <w:r>
-        <w:t xml:space="preserve"> </w:t>
-      </w:r>
-      <w:proofErr w:type="gramStart"/>
-      <w:r>
-        <w:t xml:space="preserve">black </w:t>
-      </w:r>
-      <w:r>
-        <w:t xml:space="preserve"> and</w:t>
-      </w:r>
-      <w:proofErr w:type="gramEnd"/>
+        <w:t xml:space="preserve"> we will connect the beaglebone </w:t>
+      </w:r>
+      <w:r>
+        <w:t>black and</w:t>
+      </w:r>
       <w:r>
         <w:t xml:space="preserve"> the raspberry pi 3 </w:t>
       </w:r>
@@ -58,15 +45,7 @@
     </w:p>
     <w:p>
       <w:r>
-        <w:t xml:space="preserve">The </w:t>
-      </w:r>
-      <w:proofErr w:type="spellStart"/>
-      <w:r>
-        <w:t>beaglebone</w:t>
-      </w:r>
-      <w:proofErr w:type="spellEnd"/>
-      <w:r>
-        <w:t xml:space="preserve"> </w:t>
+        <w:t xml:space="preserve">The beaglebone </w:t>
       </w:r>
       <w:r>
         <w:t xml:space="preserve">or the raspberry pi 3 </w:t>
@@ -11775,15 +11754,16 @@
           <w:lang w:bidi="he-IL"/>
         </w:rPr>
       </w:pPr>
-      <w:r>
+    </w:p>
+    <w:p>
+      <w:pPr>
         <w:rPr>
           <w:rFonts w:cs="Consolas"/>
           <w:sz w:val="24"/>
           <w:szCs w:val="24"/>
           <w:lang w:bidi="he-IL"/>
         </w:rPr>
-        <w:t>Sources:</w:t>
-      </w:r>
+      </w:pPr>
     </w:p>
     <w:p>
       <w:pPr>
@@ -11804,33 +11784,36 @@
           <w:lang w:bidi="he-IL"/>
         </w:rPr>
       </w:pPr>
-      <w:r>
+    </w:p>
+    <w:p>
+      <w:pPr>
         <w:rPr>
           <w:rFonts w:cs="Consolas"/>
           <w:sz w:val="24"/>
           <w:szCs w:val="24"/>
           <w:lang w:bidi="he-IL"/>
         </w:rPr>
-        <w:t xml:space="preserve">In my </w:t>
-      </w:r>
-      <w:r>
+      </w:pPr>
+    </w:p>
+    <w:p>
+      <w:pPr>
         <w:rPr>
           <w:rFonts w:cs="Consolas"/>
           <w:sz w:val="24"/>
           <w:szCs w:val="24"/>
           <w:lang w:bidi="he-IL"/>
         </w:rPr>
-        <w:t>GitHub</w:t>
-      </w:r>
-      <w:r>
+      </w:pPr>
+    </w:p>
+    <w:p>
+      <w:pPr>
         <w:rPr>
           <w:rFonts w:cs="Consolas"/>
           <w:sz w:val="24"/>
           <w:szCs w:val="24"/>
           <w:lang w:bidi="he-IL"/>
         </w:rPr>
-        <w:t xml:space="preserve">  </w:t>
-      </w:r>
+      </w:pPr>
     </w:p>
     <w:p>
       <w:pPr>
@@ -11841,15 +11824,16 @@
           <w:lang w:bidi="he-IL"/>
         </w:rPr>
       </w:pPr>
-      <w:r>
+    </w:p>
+    <w:p>
+      <w:pPr>
         <w:rPr>
           <w:rFonts w:cs="Consolas"/>
           <w:sz w:val="24"/>
           <w:szCs w:val="24"/>
           <w:lang w:bidi="he-IL"/>
         </w:rPr>
-        <w:t>I save the project changes.</w:t>
-      </w:r>
+      </w:pPr>
     </w:p>
     <w:p>
       <w:pPr>
@@ -11860,35 +11844,36 @@
           <w:lang w:bidi="he-IL"/>
         </w:rPr>
       </w:pPr>
-      <w:r>
+    </w:p>
+    <w:p>
+      <w:pPr>
         <w:rPr>
           <w:rFonts w:cs="Consolas"/>
           <w:sz w:val="24"/>
           <w:szCs w:val="24"/>
           <w:lang w:bidi="he-IL"/>
         </w:rPr>
-        <w:t xml:space="preserve">You need to take the </w:t>
-      </w:r>
-      <w:proofErr w:type="spellStart"/>
-      <w:r>
+      </w:pPr>
+    </w:p>
+    <w:p>
+      <w:pPr>
         <w:rPr>
           <w:rFonts w:cs="Consolas"/>
           <w:sz w:val="24"/>
           <w:szCs w:val="24"/>
           <w:lang w:bidi="he-IL"/>
         </w:rPr>
-        <w:t>Kinetis</w:t>
-      </w:r>
-      <w:proofErr w:type="spellEnd"/>
-      <w:r>
+      </w:pPr>
+    </w:p>
+    <w:p>
+      <w:pPr>
         <w:rPr>
           <w:rFonts w:cs="Consolas"/>
           <w:sz w:val="24"/>
           <w:szCs w:val="24"/>
           <w:lang w:bidi="he-IL"/>
         </w:rPr>
-        <w:t xml:space="preserve"> SDK 1.3 for k240z and merge the changes of the i2c_callback slave example.</w:t>
-      </w:r>
+      </w:pPr>
     </w:p>
     <w:p>
       <w:pPr>
@@ -11899,8 +11884,4103 @@
           <w:lang w:bidi="he-IL"/>
         </w:rPr>
       </w:pPr>
+    </w:p>
+    <w:p>
+      <w:pPr>
+        <w:rPr>
+          <w:rFonts w:cs="Consolas"/>
+          <w:color w:val="4472C4" w:themeColor="accent1"/>
+          <w:sz w:val="36"/>
+          <w:szCs w:val="36"/>
+          <w:lang w:bidi="he-IL"/>
+          <w14:shadow w14:blurRad="38100" w14:dist="25400" w14:dir="5400000" w14:sx="100000" w14:sy="100000" w14:kx="0" w14:ky="0" w14:algn="ctr">
+            <w14:srgbClr w14:val="6E747A">
+              <w14:alpha w14:val="57000"/>
+            </w14:srgbClr>
+          </w14:shadow>
+          <w14:textOutline w14:w="0" w14:cap="flat" w14:cmpd="sng" w14:algn="ctr">
+            <w14:noFill/>
+            <w14:prstDash w14:val="solid"/>
+            <w14:round/>
+          </w14:textOutline>
+        </w:rPr>
+      </w:pPr>
+      <w:r>
+        <w:rPr>
+          <w:rFonts w:cs="Consolas"/>
+          <w:color w:val="4472C4" w:themeColor="accent1"/>
+          <w:sz w:val="36"/>
+          <w:szCs w:val="36"/>
+          <w:lang w:bidi="he-IL"/>
+          <w14:shadow w14:blurRad="38100" w14:dist="25400" w14:dir="5400000" w14:sx="100000" w14:sy="100000" w14:kx="0" w14:ky="0" w14:algn="ctr">
+            <w14:srgbClr w14:val="6E747A">
+              <w14:alpha w14:val="57000"/>
+            </w14:srgbClr>
+          </w14:shadow>
+          <w14:textOutline w14:w="0" w14:cap="flat" w14:cmpd="sng" w14:algn="ctr">
+            <w14:noFill/>
+            <w14:prstDash w14:val="solid"/>
+            <w14:round/>
+          </w14:textOutline>
+        </w:rPr>
+        <w:lastRenderedPageBreak/>
+        <w:t xml:space="preserve">The </w:t>
+      </w:r>
+      <w:r>
+        <w:rPr>
+          <w:rFonts w:cs="Consolas"/>
+          <w:color w:val="4472C4" w:themeColor="accent1"/>
+          <w:sz w:val="36"/>
+          <w:szCs w:val="36"/>
+          <w:lang w:bidi="he-IL"/>
+          <w14:shadow w14:blurRad="38100" w14:dist="25400" w14:dir="5400000" w14:sx="100000" w14:sy="100000" w14:kx="0" w14:ky="0" w14:algn="ctr">
+            <w14:srgbClr w14:val="6E747A">
+              <w14:alpha w14:val="57000"/>
+            </w14:srgbClr>
+          </w14:shadow>
+          <w14:textOutline w14:w="0" w14:cap="flat" w14:cmpd="sng" w14:algn="ctr">
+            <w14:noFill/>
+            <w14:prstDash w14:val="solid"/>
+            <w14:round/>
+          </w14:textOutline>
+        </w:rPr>
+        <w:t>Linux</w:t>
+      </w:r>
+      <w:r>
+        <w:rPr>
+          <w:rFonts w:cs="Consolas"/>
+          <w:color w:val="4472C4" w:themeColor="accent1"/>
+          <w:sz w:val="36"/>
+          <w:szCs w:val="36"/>
+          <w:lang w:bidi="he-IL"/>
+          <w14:shadow w14:blurRad="38100" w14:dist="25400" w14:dir="5400000" w14:sx="100000" w14:sy="100000" w14:kx="0" w14:ky="0" w14:algn="ctr">
+            <w14:srgbClr w14:val="6E747A">
+              <w14:alpha w14:val="57000"/>
+            </w14:srgbClr>
+          </w14:shadow>
+          <w14:textOutline w14:w="0" w14:cap="flat" w14:cmpd="sng" w14:algn="ctr">
+            <w14:noFill/>
+            <w14:prstDash w14:val="solid"/>
+            <w14:round/>
+          </w14:textOutline>
+        </w:rPr>
+        <w:t xml:space="preserve"> code:</w:t>
+      </w:r>
+    </w:p>
+    <w:p>
+      <w:pPr>
+        <w:shd w:val="clear" w:color="auto" w:fill="A5A5A5" w:themeFill="accent3"/>
+        <w:autoSpaceDE w:val="0"/>
+        <w:autoSpaceDN w:val="0"/>
+        <w:adjustRightInd w:val="0"/>
+        <w:spacing w:after="0" w:line="240" w:lineRule="auto"/>
+        <w:rPr>
+          <w:rFonts w:ascii="Consolas" w:hAnsi="Consolas" w:cs="Consolas"/>
+          <w:noProof/>
+          <w:color w:val="000000"/>
+          <w:sz w:val="19"/>
+          <w:szCs w:val="19"/>
+          <w:highlight w:val="white"/>
+          <w:lang w:bidi="he-IL"/>
+        </w:rPr>
+      </w:pPr>
+      <w:r>
+        <w:rPr>
+          <w:rFonts w:ascii="Consolas" w:hAnsi="Consolas" w:cs="Consolas"/>
+          <w:noProof/>
+          <w:color w:val="0000FF"/>
+          <w:sz w:val="19"/>
+          <w:szCs w:val="19"/>
+          <w:highlight w:val="white"/>
+          <w:lang w:bidi="he-IL"/>
+        </w:rPr>
+        <w:t>#include</w:t>
+      </w:r>
+      <w:r>
+        <w:rPr>
+          <w:rFonts w:ascii="Consolas" w:hAnsi="Consolas" w:cs="Consolas"/>
+          <w:noProof/>
+          <w:color w:val="000000"/>
+          <w:sz w:val="19"/>
+          <w:szCs w:val="19"/>
+          <w:highlight w:val="white"/>
+          <w:lang w:bidi="he-IL"/>
+        </w:rPr>
+        <w:t xml:space="preserve"> </w:t>
+      </w:r>
+      <w:r>
+        <w:rPr>
+          <w:rFonts w:ascii="Consolas" w:hAnsi="Consolas" w:cs="Consolas"/>
+          <w:noProof/>
+          <w:color w:val="800000"/>
+          <w:sz w:val="19"/>
+          <w:szCs w:val="19"/>
+          <w:highlight w:val="white"/>
+          <w:lang w:bidi="he-IL"/>
+        </w:rPr>
+        <w:t>&lt;stdio.h&gt;</w:t>
+      </w:r>
+    </w:p>
+    <w:p>
+      <w:pPr>
+        <w:shd w:val="clear" w:color="auto" w:fill="A5A5A5" w:themeFill="accent3"/>
+        <w:autoSpaceDE w:val="0"/>
+        <w:autoSpaceDN w:val="0"/>
+        <w:adjustRightInd w:val="0"/>
+        <w:spacing w:after="0" w:line="240" w:lineRule="auto"/>
+        <w:rPr>
+          <w:rFonts w:ascii="Consolas" w:hAnsi="Consolas" w:cs="Consolas"/>
+          <w:noProof/>
+          <w:color w:val="000000"/>
+          <w:sz w:val="19"/>
+          <w:szCs w:val="19"/>
+          <w:highlight w:val="white"/>
+          <w:lang w:bidi="he-IL"/>
+        </w:rPr>
+      </w:pPr>
+      <w:r>
+        <w:rPr>
+          <w:rFonts w:ascii="Consolas" w:hAnsi="Consolas" w:cs="Consolas"/>
+          <w:noProof/>
+          <w:color w:val="0000FF"/>
+          <w:sz w:val="19"/>
+          <w:szCs w:val="19"/>
+          <w:highlight w:val="white"/>
+          <w:lang w:bidi="he-IL"/>
+        </w:rPr>
+        <w:t>#include</w:t>
+      </w:r>
+      <w:r>
+        <w:rPr>
+          <w:rFonts w:ascii="Consolas" w:hAnsi="Consolas" w:cs="Consolas"/>
+          <w:noProof/>
+          <w:color w:val="000000"/>
+          <w:sz w:val="19"/>
+          <w:szCs w:val="19"/>
+          <w:highlight w:val="white"/>
+          <w:lang w:bidi="he-IL"/>
+        </w:rPr>
+        <w:t xml:space="preserve"> </w:t>
+      </w:r>
+      <w:r>
+        <w:rPr>
+          <w:rFonts w:ascii="Consolas" w:hAnsi="Consolas" w:cs="Consolas"/>
+          <w:noProof/>
+          <w:color w:val="800000"/>
+          <w:sz w:val="19"/>
+          <w:szCs w:val="19"/>
+          <w:highlight w:val="white"/>
+          <w:lang w:bidi="he-IL"/>
+        </w:rPr>
+        <w:t>&lt;stdlib.h&gt;</w:t>
+      </w:r>
+    </w:p>
+    <w:p>
+      <w:pPr>
+        <w:shd w:val="clear" w:color="auto" w:fill="A5A5A5" w:themeFill="accent3"/>
+        <w:autoSpaceDE w:val="0"/>
+        <w:autoSpaceDN w:val="0"/>
+        <w:adjustRightInd w:val="0"/>
+        <w:spacing w:after="0" w:line="240" w:lineRule="auto"/>
+        <w:rPr>
+          <w:rFonts w:ascii="Consolas" w:hAnsi="Consolas" w:cs="Consolas"/>
+          <w:noProof/>
+          <w:color w:val="000000"/>
+          <w:sz w:val="19"/>
+          <w:szCs w:val="19"/>
+          <w:highlight w:val="white"/>
+          <w:lang w:bidi="he-IL"/>
+        </w:rPr>
+      </w:pPr>
+      <w:r>
+        <w:rPr>
+          <w:rFonts w:ascii="Consolas" w:hAnsi="Consolas" w:cs="Consolas"/>
+          <w:noProof/>
+          <w:color w:val="0000FF"/>
+          <w:sz w:val="19"/>
+          <w:szCs w:val="19"/>
+          <w:highlight w:val="white"/>
+          <w:lang w:bidi="he-IL"/>
+        </w:rPr>
+        <w:t>#include</w:t>
+      </w:r>
+      <w:r>
+        <w:rPr>
+          <w:rFonts w:ascii="Consolas" w:hAnsi="Consolas" w:cs="Consolas"/>
+          <w:noProof/>
+          <w:color w:val="000000"/>
+          <w:sz w:val="19"/>
+          <w:szCs w:val="19"/>
+          <w:highlight w:val="white"/>
+          <w:lang w:bidi="he-IL"/>
+        </w:rPr>
+        <w:t xml:space="preserve"> </w:t>
+      </w:r>
+      <w:r>
+        <w:rPr>
+          <w:rFonts w:ascii="Consolas" w:hAnsi="Consolas" w:cs="Consolas"/>
+          <w:noProof/>
+          <w:color w:val="800000"/>
+          <w:sz w:val="19"/>
+          <w:szCs w:val="19"/>
+          <w:highlight w:val="white"/>
+          <w:lang w:bidi="he-IL"/>
+        </w:rPr>
+        <w:t>&lt;linux/i2c.h&gt;</w:t>
+      </w:r>
+    </w:p>
+    <w:p>
+      <w:pPr>
+        <w:shd w:val="clear" w:color="auto" w:fill="A5A5A5" w:themeFill="accent3"/>
+        <w:autoSpaceDE w:val="0"/>
+        <w:autoSpaceDN w:val="0"/>
+        <w:adjustRightInd w:val="0"/>
+        <w:spacing w:after="0" w:line="240" w:lineRule="auto"/>
+        <w:rPr>
+          <w:rFonts w:ascii="Consolas" w:hAnsi="Consolas" w:cs="Consolas"/>
+          <w:noProof/>
+          <w:color w:val="000000"/>
+          <w:sz w:val="19"/>
+          <w:szCs w:val="19"/>
+          <w:highlight w:val="white"/>
+          <w:lang w:bidi="he-IL"/>
+        </w:rPr>
+      </w:pPr>
+      <w:r>
+        <w:rPr>
+          <w:rFonts w:ascii="Consolas" w:hAnsi="Consolas" w:cs="Consolas"/>
+          <w:noProof/>
+          <w:color w:val="0000FF"/>
+          <w:sz w:val="19"/>
+          <w:szCs w:val="19"/>
+          <w:highlight w:val="white"/>
+          <w:lang w:bidi="he-IL"/>
+        </w:rPr>
+        <w:t>#include</w:t>
+      </w:r>
+      <w:r>
+        <w:rPr>
+          <w:rFonts w:ascii="Consolas" w:hAnsi="Consolas" w:cs="Consolas"/>
+          <w:noProof/>
+          <w:color w:val="000000"/>
+          <w:sz w:val="19"/>
+          <w:szCs w:val="19"/>
+          <w:highlight w:val="white"/>
+          <w:lang w:bidi="he-IL"/>
+        </w:rPr>
+        <w:t xml:space="preserve"> </w:t>
+      </w:r>
+      <w:r>
+        <w:rPr>
+          <w:rFonts w:ascii="Consolas" w:hAnsi="Consolas" w:cs="Consolas"/>
+          <w:noProof/>
+          <w:color w:val="800000"/>
+          <w:sz w:val="19"/>
+          <w:szCs w:val="19"/>
+          <w:highlight w:val="white"/>
+          <w:lang w:bidi="he-IL"/>
+        </w:rPr>
+        <w:t>&lt;linux/i2c-dev.h&gt;</w:t>
+      </w:r>
+    </w:p>
+    <w:p>
+      <w:pPr>
+        <w:shd w:val="clear" w:color="auto" w:fill="A5A5A5" w:themeFill="accent3"/>
+        <w:autoSpaceDE w:val="0"/>
+        <w:autoSpaceDN w:val="0"/>
+        <w:adjustRightInd w:val="0"/>
+        <w:spacing w:after="0" w:line="240" w:lineRule="auto"/>
+        <w:rPr>
+          <w:rFonts w:ascii="Consolas" w:hAnsi="Consolas" w:cs="Consolas"/>
+          <w:noProof/>
+          <w:color w:val="000000"/>
+          <w:sz w:val="19"/>
+          <w:szCs w:val="19"/>
+          <w:highlight w:val="white"/>
+          <w:lang w:bidi="he-IL"/>
+        </w:rPr>
+      </w:pPr>
+      <w:r>
+        <w:rPr>
+          <w:rFonts w:ascii="Consolas" w:hAnsi="Consolas" w:cs="Consolas"/>
+          <w:noProof/>
+          <w:color w:val="0000FF"/>
+          <w:sz w:val="19"/>
+          <w:szCs w:val="19"/>
+          <w:highlight w:val="white"/>
+          <w:lang w:bidi="he-IL"/>
+        </w:rPr>
+        <w:t>#include</w:t>
+      </w:r>
+      <w:r>
+        <w:rPr>
+          <w:rFonts w:ascii="Consolas" w:hAnsi="Consolas" w:cs="Consolas"/>
+          <w:noProof/>
+          <w:color w:val="000000"/>
+          <w:sz w:val="19"/>
+          <w:szCs w:val="19"/>
+          <w:highlight w:val="white"/>
+          <w:lang w:bidi="he-IL"/>
+        </w:rPr>
+        <w:t xml:space="preserve"> </w:t>
+      </w:r>
+      <w:r>
+        <w:rPr>
+          <w:rFonts w:ascii="Consolas" w:hAnsi="Consolas" w:cs="Consolas"/>
+          <w:noProof/>
+          <w:color w:val="800000"/>
+          <w:sz w:val="19"/>
+          <w:szCs w:val="19"/>
+          <w:highlight w:val="white"/>
+          <w:lang w:bidi="he-IL"/>
+        </w:rPr>
+        <w:t>&lt;sys/ioctl.h&gt;</w:t>
+      </w:r>
+    </w:p>
+    <w:p>
+      <w:pPr>
+        <w:shd w:val="clear" w:color="auto" w:fill="A5A5A5" w:themeFill="accent3"/>
+        <w:autoSpaceDE w:val="0"/>
+        <w:autoSpaceDN w:val="0"/>
+        <w:adjustRightInd w:val="0"/>
+        <w:spacing w:after="0" w:line="240" w:lineRule="auto"/>
+        <w:rPr>
+          <w:rFonts w:ascii="Consolas" w:hAnsi="Consolas" w:cs="Consolas"/>
+          <w:noProof/>
+          <w:color w:val="000000"/>
+          <w:sz w:val="19"/>
+          <w:szCs w:val="19"/>
+          <w:highlight w:val="white"/>
+          <w:lang w:bidi="he-IL"/>
+        </w:rPr>
+      </w:pPr>
+      <w:r>
+        <w:rPr>
+          <w:rFonts w:ascii="Consolas" w:hAnsi="Consolas" w:cs="Consolas"/>
+          <w:noProof/>
+          <w:color w:val="0000FF"/>
+          <w:sz w:val="19"/>
+          <w:szCs w:val="19"/>
+          <w:highlight w:val="white"/>
+          <w:lang w:bidi="he-IL"/>
+        </w:rPr>
+        <w:t>#include</w:t>
+      </w:r>
+      <w:r>
+        <w:rPr>
+          <w:rFonts w:ascii="Consolas" w:hAnsi="Consolas" w:cs="Consolas"/>
+          <w:noProof/>
+          <w:color w:val="000000"/>
+          <w:sz w:val="19"/>
+          <w:szCs w:val="19"/>
+          <w:highlight w:val="white"/>
+          <w:lang w:bidi="he-IL"/>
+        </w:rPr>
+        <w:t xml:space="preserve"> </w:t>
+      </w:r>
+      <w:r>
+        <w:rPr>
+          <w:rFonts w:ascii="Consolas" w:hAnsi="Consolas" w:cs="Consolas"/>
+          <w:noProof/>
+          <w:color w:val="800000"/>
+          <w:sz w:val="19"/>
+          <w:szCs w:val="19"/>
+          <w:highlight w:val="white"/>
+          <w:lang w:bidi="he-IL"/>
+        </w:rPr>
+        <w:t>&lt;fcntl.h&gt;</w:t>
+      </w:r>
+    </w:p>
+    <w:p>
+      <w:pPr>
+        <w:shd w:val="clear" w:color="auto" w:fill="A5A5A5" w:themeFill="accent3"/>
+        <w:autoSpaceDE w:val="0"/>
+        <w:autoSpaceDN w:val="0"/>
+        <w:adjustRightInd w:val="0"/>
+        <w:spacing w:after="0" w:line="240" w:lineRule="auto"/>
+        <w:rPr>
+          <w:rFonts w:ascii="Consolas" w:hAnsi="Consolas" w:cs="Consolas"/>
+          <w:noProof/>
+          <w:color w:val="000000"/>
+          <w:sz w:val="19"/>
+          <w:szCs w:val="19"/>
+          <w:highlight w:val="white"/>
+          <w:lang w:bidi="he-IL"/>
+        </w:rPr>
+      </w:pPr>
+      <w:r>
+        <w:rPr>
+          <w:rFonts w:ascii="Consolas" w:hAnsi="Consolas" w:cs="Consolas"/>
+          <w:noProof/>
+          <w:color w:val="0000FF"/>
+          <w:sz w:val="19"/>
+          <w:szCs w:val="19"/>
+          <w:highlight w:val="white"/>
+          <w:lang w:bidi="he-IL"/>
+        </w:rPr>
+        <w:t>#include</w:t>
+      </w:r>
+      <w:r>
+        <w:rPr>
+          <w:rFonts w:ascii="Consolas" w:hAnsi="Consolas" w:cs="Consolas"/>
+          <w:noProof/>
+          <w:color w:val="000000"/>
+          <w:sz w:val="19"/>
+          <w:szCs w:val="19"/>
+          <w:highlight w:val="white"/>
+          <w:lang w:bidi="he-IL"/>
+        </w:rPr>
+        <w:t xml:space="preserve"> </w:t>
+      </w:r>
+      <w:r>
+        <w:rPr>
+          <w:rFonts w:ascii="Consolas" w:hAnsi="Consolas" w:cs="Consolas"/>
+          <w:noProof/>
+          <w:color w:val="800000"/>
+          <w:sz w:val="19"/>
+          <w:szCs w:val="19"/>
+          <w:highlight w:val="white"/>
+          <w:lang w:bidi="he-IL"/>
+        </w:rPr>
+        <w:t>&lt;errno.h&gt;</w:t>
+      </w:r>
+    </w:p>
+    <w:p>
+      <w:pPr>
+        <w:shd w:val="clear" w:color="auto" w:fill="A5A5A5" w:themeFill="accent3"/>
+        <w:autoSpaceDE w:val="0"/>
+        <w:autoSpaceDN w:val="0"/>
+        <w:adjustRightInd w:val="0"/>
+        <w:spacing w:after="0" w:line="240" w:lineRule="auto"/>
+        <w:rPr>
+          <w:rFonts w:ascii="Consolas" w:hAnsi="Consolas" w:cs="Consolas"/>
+          <w:noProof/>
+          <w:color w:val="000000"/>
+          <w:sz w:val="19"/>
+          <w:szCs w:val="19"/>
+          <w:highlight w:val="white"/>
+          <w:lang w:bidi="he-IL"/>
+        </w:rPr>
+      </w:pPr>
+      <w:r>
+        <w:rPr>
+          <w:rFonts w:ascii="Consolas" w:hAnsi="Consolas" w:cs="Consolas"/>
+          <w:noProof/>
+          <w:color w:val="0000FF"/>
+          <w:sz w:val="19"/>
+          <w:szCs w:val="19"/>
+          <w:highlight w:val="white"/>
+          <w:lang w:bidi="he-IL"/>
+        </w:rPr>
+        <w:t>#include</w:t>
+      </w:r>
+      <w:r>
+        <w:rPr>
+          <w:rFonts w:ascii="Consolas" w:hAnsi="Consolas" w:cs="Consolas"/>
+          <w:noProof/>
+          <w:color w:val="000000"/>
+          <w:sz w:val="19"/>
+          <w:szCs w:val="19"/>
+          <w:highlight w:val="white"/>
+          <w:lang w:bidi="he-IL"/>
+        </w:rPr>
+        <w:t xml:space="preserve"> </w:t>
+      </w:r>
+      <w:r>
+        <w:rPr>
+          <w:rFonts w:ascii="Consolas" w:hAnsi="Consolas" w:cs="Consolas"/>
+          <w:noProof/>
+          <w:color w:val="800000"/>
+          <w:sz w:val="19"/>
+          <w:szCs w:val="19"/>
+          <w:highlight w:val="white"/>
+          <w:lang w:bidi="he-IL"/>
+        </w:rPr>
+        <w:t>&lt;string.h&gt;</w:t>
+      </w:r>
+    </w:p>
+    <w:p>
+      <w:pPr>
+        <w:shd w:val="clear" w:color="auto" w:fill="A5A5A5" w:themeFill="accent3"/>
+        <w:autoSpaceDE w:val="0"/>
+        <w:autoSpaceDN w:val="0"/>
+        <w:adjustRightInd w:val="0"/>
+        <w:spacing w:after="0" w:line="240" w:lineRule="auto"/>
+        <w:rPr>
+          <w:rFonts w:ascii="Consolas" w:hAnsi="Consolas" w:cs="Consolas"/>
+          <w:noProof/>
+          <w:color w:val="000000"/>
+          <w:sz w:val="19"/>
+          <w:szCs w:val="19"/>
+          <w:highlight w:val="white"/>
+          <w:lang w:bidi="he-IL"/>
+        </w:rPr>
+      </w:pPr>
+      <w:r>
+        <w:rPr>
+          <w:rFonts w:ascii="Consolas" w:hAnsi="Consolas" w:cs="Consolas"/>
+          <w:noProof/>
+          <w:color w:val="0000FF"/>
+          <w:sz w:val="19"/>
+          <w:szCs w:val="19"/>
+          <w:highlight w:val="white"/>
+          <w:lang w:bidi="he-IL"/>
+        </w:rPr>
+        <w:t>#include</w:t>
+      </w:r>
+      <w:r>
+        <w:rPr>
+          <w:rFonts w:ascii="Consolas" w:hAnsi="Consolas" w:cs="Consolas"/>
+          <w:noProof/>
+          <w:color w:val="000000"/>
+          <w:sz w:val="19"/>
+          <w:szCs w:val="19"/>
+          <w:highlight w:val="white"/>
+          <w:lang w:bidi="he-IL"/>
+        </w:rPr>
+        <w:t xml:space="preserve"> </w:t>
+      </w:r>
+      <w:r>
+        <w:rPr>
+          <w:rFonts w:ascii="Consolas" w:hAnsi="Consolas" w:cs="Consolas"/>
+          <w:noProof/>
+          <w:color w:val="800000"/>
+          <w:sz w:val="19"/>
+          <w:szCs w:val="19"/>
+          <w:highlight w:val="white"/>
+          <w:lang w:bidi="he-IL"/>
+        </w:rPr>
+        <w:t>&lt;unistd.h&gt;</w:t>
+      </w:r>
+    </w:p>
+    <w:p>
+      <w:pPr>
+        <w:shd w:val="clear" w:color="auto" w:fill="A5A5A5" w:themeFill="accent3"/>
+        <w:autoSpaceDE w:val="0"/>
+        <w:autoSpaceDN w:val="0"/>
+        <w:adjustRightInd w:val="0"/>
+        <w:spacing w:after="0" w:line="240" w:lineRule="auto"/>
+        <w:rPr>
+          <w:rFonts w:ascii="Consolas" w:hAnsi="Consolas" w:cs="Consolas"/>
+          <w:color w:val="000000"/>
+          <w:sz w:val="19"/>
+          <w:szCs w:val="19"/>
+          <w:highlight w:val="white"/>
+          <w:lang w:bidi="he-IL"/>
+        </w:rPr>
+      </w:pPr>
+    </w:p>
+    <w:p>
+      <w:pPr>
+        <w:shd w:val="clear" w:color="auto" w:fill="A5A5A5" w:themeFill="accent3"/>
+        <w:autoSpaceDE w:val="0"/>
+        <w:autoSpaceDN w:val="0"/>
+        <w:adjustRightInd w:val="0"/>
+        <w:spacing w:after="0" w:line="240" w:lineRule="auto"/>
+        <w:rPr>
+          <w:rFonts w:ascii="Consolas" w:hAnsi="Consolas" w:cs="Consolas"/>
+          <w:color w:val="000000"/>
+          <w:sz w:val="19"/>
+          <w:szCs w:val="19"/>
+          <w:highlight w:val="white"/>
+          <w:lang w:bidi="he-IL"/>
+        </w:rPr>
+      </w:pPr>
+      <w:r>
+        <w:rPr>
+          <w:rFonts w:ascii="Consolas" w:hAnsi="Consolas" w:cs="Consolas"/>
+          <w:color w:val="0000FF"/>
+          <w:sz w:val="19"/>
+          <w:szCs w:val="19"/>
+          <w:highlight w:val="white"/>
+          <w:lang w:bidi="he-IL"/>
+        </w:rPr>
+        <w:t>#define</w:t>
+      </w:r>
+      <w:r>
+        <w:rPr>
+          <w:rFonts w:ascii="Consolas" w:hAnsi="Consolas" w:cs="Consolas"/>
+          <w:color w:val="000000"/>
+          <w:sz w:val="19"/>
+          <w:szCs w:val="19"/>
+          <w:highlight w:val="white"/>
+          <w:lang w:bidi="he-IL"/>
+        </w:rPr>
+        <w:t xml:space="preserve"> MY_I2C_SLAVE_ID  0x7F</w:t>
+      </w:r>
+    </w:p>
+    <w:p>
+      <w:pPr>
+        <w:shd w:val="clear" w:color="auto" w:fill="A5A5A5" w:themeFill="accent3"/>
+        <w:autoSpaceDE w:val="0"/>
+        <w:autoSpaceDN w:val="0"/>
+        <w:adjustRightInd w:val="0"/>
+        <w:spacing w:after="0" w:line="240" w:lineRule="auto"/>
+        <w:rPr>
+          <w:rFonts w:ascii="Consolas" w:hAnsi="Consolas" w:cs="Consolas"/>
+          <w:color w:val="000000"/>
+          <w:sz w:val="19"/>
+          <w:szCs w:val="19"/>
+          <w:highlight w:val="white"/>
+          <w:lang w:bidi="he-IL"/>
+        </w:rPr>
+      </w:pPr>
+    </w:p>
+    <w:p>
+      <w:pPr>
+        <w:shd w:val="clear" w:color="auto" w:fill="A5A5A5" w:themeFill="accent3"/>
+        <w:autoSpaceDE w:val="0"/>
+        <w:autoSpaceDN w:val="0"/>
+        <w:adjustRightInd w:val="0"/>
+        <w:spacing w:after="0" w:line="240" w:lineRule="auto"/>
+        <w:rPr>
+          <w:rFonts w:ascii="Consolas" w:hAnsi="Consolas" w:cs="Consolas"/>
+          <w:color w:val="000000"/>
+          <w:sz w:val="19"/>
+          <w:szCs w:val="19"/>
+          <w:highlight w:val="white"/>
+          <w:lang w:bidi="he-IL"/>
+        </w:rPr>
+      </w:pPr>
+      <w:r>
+        <w:rPr>
+          <w:rFonts w:ascii="Consolas" w:hAnsi="Consolas" w:cs="Consolas"/>
+          <w:color w:val="0000FF"/>
+          <w:sz w:val="19"/>
+          <w:szCs w:val="19"/>
+          <w:highlight w:val="white"/>
+          <w:lang w:bidi="he-IL"/>
+        </w:rPr>
+        <w:t>void</w:t>
+      </w:r>
+      <w:r>
+        <w:rPr>
+          <w:rFonts w:ascii="Consolas" w:hAnsi="Consolas" w:cs="Consolas"/>
+          <w:color w:val="000000"/>
+          <w:sz w:val="19"/>
+          <w:szCs w:val="19"/>
+          <w:highlight w:val="white"/>
+          <w:lang w:bidi="he-IL"/>
+        </w:rPr>
+        <w:t xml:space="preserve"> </w:t>
+      </w:r>
+      <w:proofErr w:type="gramStart"/>
+      <w:r>
+        <w:rPr>
+          <w:rFonts w:ascii="Consolas" w:hAnsi="Consolas" w:cs="Consolas"/>
+          <w:color w:val="000000"/>
+          <w:sz w:val="19"/>
+          <w:szCs w:val="19"/>
+          <w:highlight w:val="white"/>
+          <w:lang w:bidi="he-IL"/>
+        </w:rPr>
+        <w:t>main(</w:t>
+      </w:r>
+      <w:proofErr w:type="gramEnd"/>
+      <w:r>
+        <w:rPr>
+          <w:rFonts w:ascii="Consolas" w:hAnsi="Consolas" w:cs="Consolas"/>
+          <w:color w:val="000000"/>
+          <w:sz w:val="19"/>
+          <w:szCs w:val="19"/>
+          <w:highlight w:val="white"/>
+          <w:lang w:bidi="he-IL"/>
+        </w:rPr>
+        <w:t>)</w:t>
+      </w:r>
+    </w:p>
+    <w:p>
+      <w:pPr>
+        <w:shd w:val="clear" w:color="auto" w:fill="A5A5A5" w:themeFill="accent3"/>
+        <w:autoSpaceDE w:val="0"/>
+        <w:autoSpaceDN w:val="0"/>
+        <w:adjustRightInd w:val="0"/>
+        <w:spacing w:after="0" w:line="240" w:lineRule="auto"/>
+        <w:rPr>
+          <w:rFonts w:ascii="Consolas" w:hAnsi="Consolas" w:cs="Consolas"/>
+          <w:color w:val="000000"/>
+          <w:sz w:val="19"/>
+          <w:szCs w:val="19"/>
+          <w:highlight w:val="white"/>
+          <w:lang w:bidi="he-IL"/>
+        </w:rPr>
+      </w:pPr>
+      <w:r>
+        <w:rPr>
+          <w:rFonts w:ascii="Consolas" w:hAnsi="Consolas" w:cs="Consolas"/>
+          <w:color w:val="000000"/>
+          <w:sz w:val="19"/>
+          <w:szCs w:val="19"/>
+          <w:highlight w:val="white"/>
+          <w:lang w:bidi="he-IL"/>
+        </w:rPr>
+        <w:t>{</w:t>
+      </w:r>
+    </w:p>
+    <w:p>
+      <w:pPr>
+        <w:shd w:val="clear" w:color="auto" w:fill="A5A5A5" w:themeFill="accent3"/>
+        <w:autoSpaceDE w:val="0"/>
+        <w:autoSpaceDN w:val="0"/>
+        <w:adjustRightInd w:val="0"/>
+        <w:spacing w:after="0" w:line="240" w:lineRule="auto"/>
+        <w:rPr>
+          <w:rFonts w:ascii="Consolas" w:hAnsi="Consolas" w:cs="Consolas"/>
+          <w:color w:val="000000"/>
+          <w:sz w:val="19"/>
+          <w:szCs w:val="19"/>
+          <w:highlight w:val="white"/>
+          <w:lang w:bidi="he-IL"/>
+        </w:rPr>
+      </w:pPr>
+      <w:r>
+        <w:rPr>
+          <w:rFonts w:ascii="Consolas" w:hAnsi="Consolas" w:cs="Consolas"/>
+          <w:color w:val="000000"/>
+          <w:sz w:val="19"/>
+          <w:szCs w:val="19"/>
+          <w:highlight w:val="white"/>
+          <w:lang w:bidi="he-IL"/>
+        </w:rPr>
+        <w:t xml:space="preserve">   </w:t>
+      </w:r>
+      <w:proofErr w:type="spellStart"/>
+      <w:r>
+        <w:rPr>
+          <w:rFonts w:ascii="Consolas" w:hAnsi="Consolas" w:cs="Consolas"/>
+          <w:color w:val="0000FF"/>
+          <w:sz w:val="19"/>
+          <w:szCs w:val="19"/>
+          <w:highlight w:val="white"/>
+          <w:lang w:bidi="he-IL"/>
+        </w:rPr>
+        <w:t>int</w:t>
+      </w:r>
+      <w:proofErr w:type="spellEnd"/>
+      <w:r>
+        <w:rPr>
+          <w:rFonts w:ascii="Consolas" w:hAnsi="Consolas" w:cs="Consolas"/>
+          <w:color w:val="000000"/>
+          <w:sz w:val="19"/>
+          <w:szCs w:val="19"/>
+          <w:highlight w:val="white"/>
+          <w:lang w:bidi="he-IL"/>
+        </w:rPr>
+        <w:t xml:space="preserve"> </w:t>
+      </w:r>
+      <w:proofErr w:type="spellStart"/>
+      <w:r>
+        <w:rPr>
+          <w:rFonts w:ascii="Consolas" w:hAnsi="Consolas" w:cs="Consolas"/>
+          <w:color w:val="000000"/>
+          <w:sz w:val="19"/>
+          <w:szCs w:val="19"/>
+          <w:highlight w:val="white"/>
+          <w:lang w:bidi="he-IL"/>
+        </w:rPr>
+        <w:t>fd</w:t>
+      </w:r>
+      <w:proofErr w:type="spellEnd"/>
+      <w:r>
+        <w:rPr>
+          <w:rFonts w:ascii="Consolas" w:hAnsi="Consolas" w:cs="Consolas"/>
+          <w:color w:val="000000"/>
+          <w:sz w:val="19"/>
+          <w:szCs w:val="19"/>
+          <w:highlight w:val="white"/>
+          <w:lang w:bidi="he-IL"/>
+        </w:rPr>
+        <w:t>;</w:t>
+      </w:r>
+    </w:p>
+    <w:p>
+      <w:pPr>
+        <w:shd w:val="clear" w:color="auto" w:fill="A5A5A5" w:themeFill="accent3"/>
+        <w:autoSpaceDE w:val="0"/>
+        <w:autoSpaceDN w:val="0"/>
+        <w:adjustRightInd w:val="0"/>
+        <w:spacing w:after="0" w:line="240" w:lineRule="auto"/>
+        <w:rPr>
+          <w:rFonts w:ascii="Consolas" w:hAnsi="Consolas" w:cs="Consolas"/>
+          <w:color w:val="000000"/>
+          <w:sz w:val="19"/>
+          <w:szCs w:val="19"/>
+          <w:highlight w:val="white"/>
+          <w:lang w:bidi="he-IL"/>
+        </w:rPr>
+      </w:pPr>
+      <w:r>
+        <w:rPr>
+          <w:rFonts w:ascii="Consolas" w:hAnsi="Consolas" w:cs="Consolas"/>
+          <w:color w:val="000000"/>
+          <w:sz w:val="19"/>
+          <w:szCs w:val="19"/>
+          <w:highlight w:val="white"/>
+          <w:lang w:bidi="he-IL"/>
+        </w:rPr>
+        <w:t xml:space="preserve">   </w:t>
+      </w:r>
+    </w:p>
+    <w:p>
+      <w:pPr>
+        <w:shd w:val="clear" w:color="auto" w:fill="A5A5A5" w:themeFill="accent3"/>
+        <w:autoSpaceDE w:val="0"/>
+        <w:autoSpaceDN w:val="0"/>
+        <w:adjustRightInd w:val="0"/>
+        <w:spacing w:after="0" w:line="240" w:lineRule="auto"/>
+        <w:rPr>
+          <w:rFonts w:ascii="Consolas" w:hAnsi="Consolas" w:cs="Consolas"/>
+          <w:color w:val="000000"/>
+          <w:sz w:val="19"/>
+          <w:szCs w:val="19"/>
+          <w:highlight w:val="white"/>
+          <w:lang w:bidi="he-IL"/>
+        </w:rPr>
+      </w:pPr>
+      <w:r>
+        <w:rPr>
+          <w:rFonts w:ascii="Consolas" w:hAnsi="Consolas" w:cs="Consolas"/>
+          <w:color w:val="000000"/>
+          <w:sz w:val="19"/>
+          <w:szCs w:val="19"/>
+          <w:highlight w:val="white"/>
+          <w:lang w:bidi="he-IL"/>
+        </w:rPr>
+        <w:t xml:space="preserve">   </w:t>
+      </w:r>
+      <w:r>
+        <w:rPr>
+          <w:rFonts w:ascii="Consolas" w:hAnsi="Consolas" w:cs="Consolas"/>
+          <w:color w:val="0000FF"/>
+          <w:sz w:val="19"/>
+          <w:szCs w:val="19"/>
+          <w:highlight w:val="white"/>
+          <w:lang w:bidi="he-IL"/>
+        </w:rPr>
+        <w:t>char</w:t>
+      </w:r>
+      <w:r>
+        <w:rPr>
+          <w:rFonts w:ascii="Consolas" w:hAnsi="Consolas" w:cs="Consolas"/>
+          <w:color w:val="000000"/>
+          <w:sz w:val="19"/>
+          <w:szCs w:val="19"/>
+          <w:highlight w:val="white"/>
+          <w:lang w:bidi="he-IL"/>
+        </w:rPr>
+        <w:t xml:space="preserve"> </w:t>
+      </w:r>
+      <w:proofErr w:type="gramStart"/>
+      <w:r>
+        <w:rPr>
+          <w:rFonts w:ascii="Consolas" w:hAnsi="Consolas" w:cs="Consolas"/>
+          <w:color w:val="000000"/>
+          <w:sz w:val="19"/>
+          <w:szCs w:val="19"/>
+          <w:highlight w:val="white"/>
+          <w:lang w:bidi="he-IL"/>
+        </w:rPr>
+        <w:t>filename[</w:t>
+      </w:r>
+      <w:proofErr w:type="gramEnd"/>
+      <w:r>
+        <w:rPr>
+          <w:rFonts w:ascii="Consolas" w:hAnsi="Consolas" w:cs="Consolas"/>
+          <w:color w:val="000000"/>
+          <w:sz w:val="19"/>
+          <w:szCs w:val="19"/>
+          <w:highlight w:val="white"/>
+          <w:lang w:bidi="he-IL"/>
+        </w:rPr>
+        <w:t>26];</w:t>
+      </w:r>
+    </w:p>
+    <w:p>
+      <w:pPr>
+        <w:shd w:val="clear" w:color="auto" w:fill="A5A5A5" w:themeFill="accent3"/>
+        <w:autoSpaceDE w:val="0"/>
+        <w:autoSpaceDN w:val="0"/>
+        <w:adjustRightInd w:val="0"/>
+        <w:spacing w:after="0" w:line="240" w:lineRule="auto"/>
+        <w:rPr>
+          <w:rFonts w:ascii="Consolas" w:hAnsi="Consolas" w:cs="Consolas"/>
+          <w:color w:val="000000"/>
+          <w:sz w:val="19"/>
+          <w:szCs w:val="19"/>
+          <w:highlight w:val="white"/>
+          <w:lang w:bidi="he-IL"/>
+        </w:rPr>
+      </w:pPr>
+      <w:r>
+        <w:rPr>
+          <w:rFonts w:ascii="Consolas" w:hAnsi="Consolas" w:cs="Consolas"/>
+          <w:color w:val="000000"/>
+          <w:sz w:val="19"/>
+          <w:szCs w:val="19"/>
+          <w:highlight w:val="white"/>
+          <w:lang w:bidi="he-IL"/>
+        </w:rPr>
+        <w:t xml:space="preserve">  </w:t>
+      </w:r>
+    </w:p>
+    <w:p>
+      <w:pPr>
+        <w:shd w:val="clear" w:color="auto" w:fill="A5A5A5" w:themeFill="accent3"/>
+        <w:autoSpaceDE w:val="0"/>
+        <w:autoSpaceDN w:val="0"/>
+        <w:adjustRightInd w:val="0"/>
+        <w:spacing w:after="0" w:line="240" w:lineRule="auto"/>
+        <w:rPr>
+          <w:rFonts w:ascii="Consolas" w:hAnsi="Consolas" w:cs="Consolas"/>
+          <w:color w:val="000000"/>
+          <w:sz w:val="19"/>
+          <w:szCs w:val="19"/>
+          <w:highlight w:val="white"/>
+          <w:lang w:bidi="he-IL"/>
+        </w:rPr>
+      </w:pPr>
+      <w:r>
+        <w:rPr>
+          <w:rFonts w:ascii="Consolas" w:hAnsi="Consolas" w:cs="Consolas"/>
+          <w:color w:val="000000"/>
+          <w:sz w:val="19"/>
+          <w:szCs w:val="19"/>
+          <w:highlight w:val="white"/>
+          <w:lang w:bidi="he-IL"/>
+        </w:rPr>
+        <w:t xml:space="preserve">   </w:t>
+      </w:r>
+      <w:proofErr w:type="spellStart"/>
+      <w:r>
+        <w:rPr>
+          <w:rFonts w:ascii="Consolas" w:hAnsi="Consolas" w:cs="Consolas"/>
+          <w:color w:val="000000"/>
+          <w:sz w:val="19"/>
+          <w:szCs w:val="19"/>
+          <w:highlight w:val="white"/>
+          <w:lang w:bidi="he-IL"/>
+        </w:rPr>
+        <w:t>sprintf</w:t>
+      </w:r>
+      <w:proofErr w:type="spellEnd"/>
+      <w:r>
+        <w:rPr>
+          <w:rFonts w:ascii="Consolas" w:hAnsi="Consolas" w:cs="Consolas"/>
+          <w:color w:val="000000"/>
+          <w:sz w:val="19"/>
+          <w:szCs w:val="19"/>
+          <w:highlight w:val="white"/>
+          <w:lang w:bidi="he-IL"/>
+        </w:rPr>
+        <w:t>(filename,</w:t>
+      </w:r>
+      <w:r>
+        <w:rPr>
+          <w:rFonts w:ascii="Consolas" w:hAnsi="Consolas" w:cs="Consolas"/>
+          <w:color w:val="800000"/>
+          <w:sz w:val="19"/>
+          <w:szCs w:val="19"/>
+          <w:highlight w:val="white"/>
+          <w:lang w:bidi="he-IL"/>
+        </w:rPr>
+        <w:t>"/dev/i2c-1"</w:t>
+      </w:r>
+      <w:r>
+        <w:rPr>
+          <w:rFonts w:ascii="Consolas" w:hAnsi="Consolas" w:cs="Consolas"/>
+          <w:color w:val="000000"/>
+          <w:sz w:val="19"/>
+          <w:szCs w:val="19"/>
+          <w:highlight w:val="white"/>
+          <w:lang w:bidi="he-IL"/>
+        </w:rPr>
+        <w:t>);</w:t>
+      </w:r>
+    </w:p>
+    <w:p>
+      <w:pPr>
+        <w:shd w:val="clear" w:color="auto" w:fill="A5A5A5" w:themeFill="accent3"/>
+        <w:autoSpaceDE w:val="0"/>
+        <w:autoSpaceDN w:val="0"/>
+        <w:adjustRightInd w:val="0"/>
+        <w:spacing w:after="0" w:line="240" w:lineRule="auto"/>
+        <w:rPr>
+          <w:rFonts w:ascii="Consolas" w:hAnsi="Consolas" w:cs="Consolas"/>
+          <w:color w:val="000000"/>
+          <w:sz w:val="19"/>
+          <w:szCs w:val="19"/>
+          <w:highlight w:val="white"/>
+          <w:lang w:bidi="he-IL"/>
+        </w:rPr>
+      </w:pPr>
+      <w:r>
+        <w:rPr>
+          <w:rFonts w:ascii="Consolas" w:hAnsi="Consolas" w:cs="Consolas"/>
+          <w:color w:val="000000"/>
+          <w:sz w:val="19"/>
+          <w:szCs w:val="19"/>
+          <w:highlight w:val="white"/>
+          <w:lang w:bidi="he-IL"/>
+        </w:rPr>
+        <w:t xml:space="preserve">    </w:t>
+      </w:r>
+    </w:p>
+    <w:p>
+      <w:pPr>
+        <w:shd w:val="clear" w:color="auto" w:fill="A5A5A5" w:themeFill="accent3"/>
+        <w:autoSpaceDE w:val="0"/>
+        <w:autoSpaceDN w:val="0"/>
+        <w:adjustRightInd w:val="0"/>
+        <w:spacing w:after="0" w:line="240" w:lineRule="auto"/>
+        <w:rPr>
+          <w:rFonts w:ascii="Consolas" w:hAnsi="Consolas" w:cs="Consolas"/>
+          <w:noProof/>
+          <w:color w:val="000000"/>
+          <w:sz w:val="19"/>
+          <w:szCs w:val="19"/>
+          <w:highlight w:val="white"/>
+          <w:lang w:bidi="he-IL"/>
+        </w:rPr>
+      </w:pPr>
+      <w:r>
+        <w:rPr>
+          <w:rFonts w:ascii="Consolas" w:hAnsi="Consolas" w:cs="Consolas"/>
+          <w:color w:val="000000"/>
+          <w:sz w:val="19"/>
+          <w:szCs w:val="19"/>
+          <w:highlight w:val="white"/>
+          <w:lang w:bidi="he-IL"/>
+        </w:rPr>
+        <w:t xml:space="preserve">   </w:t>
+      </w:r>
+      <w:r>
+        <w:rPr>
+          <w:rFonts w:ascii="Consolas" w:hAnsi="Consolas" w:cs="Consolas"/>
+          <w:noProof/>
+          <w:color w:val="0000FF"/>
+          <w:sz w:val="19"/>
+          <w:szCs w:val="19"/>
+          <w:highlight w:val="white"/>
+          <w:lang w:bidi="he-IL"/>
+        </w:rPr>
+        <w:t>if</w:t>
+      </w:r>
+      <w:r>
+        <w:rPr>
+          <w:rFonts w:ascii="Consolas" w:hAnsi="Consolas" w:cs="Consolas"/>
+          <w:noProof/>
+          <w:color w:val="000000"/>
+          <w:sz w:val="19"/>
+          <w:szCs w:val="19"/>
+          <w:highlight w:val="white"/>
+          <w:lang w:bidi="he-IL"/>
+        </w:rPr>
+        <w:t xml:space="preserve"> ((fd = open(filename,O_RDWR)) &lt; 0)</w:t>
+      </w:r>
+    </w:p>
+    <w:p>
+      <w:pPr>
+        <w:shd w:val="clear" w:color="auto" w:fill="A5A5A5" w:themeFill="accent3"/>
+        <w:autoSpaceDE w:val="0"/>
+        <w:autoSpaceDN w:val="0"/>
+        <w:adjustRightInd w:val="0"/>
+        <w:spacing w:after="0" w:line="240" w:lineRule="auto"/>
+        <w:rPr>
+          <w:rFonts w:ascii="Consolas" w:hAnsi="Consolas" w:cs="Consolas"/>
+          <w:noProof/>
+          <w:color w:val="000000"/>
+          <w:sz w:val="19"/>
+          <w:szCs w:val="19"/>
+          <w:highlight w:val="white"/>
+          <w:lang w:bidi="he-IL"/>
+        </w:rPr>
+      </w:pPr>
+      <w:r>
+        <w:rPr>
+          <w:rFonts w:ascii="Consolas" w:hAnsi="Consolas" w:cs="Consolas"/>
+          <w:noProof/>
+          <w:color w:val="000000"/>
+          <w:sz w:val="19"/>
+          <w:szCs w:val="19"/>
+          <w:highlight w:val="white"/>
+          <w:lang w:bidi="he-IL"/>
+        </w:rPr>
+        <w:t xml:space="preserve">   {</w:t>
+      </w:r>
+    </w:p>
+    <w:p>
+      <w:pPr>
+        <w:shd w:val="clear" w:color="auto" w:fill="A5A5A5" w:themeFill="accent3"/>
+        <w:autoSpaceDE w:val="0"/>
+        <w:autoSpaceDN w:val="0"/>
+        <w:adjustRightInd w:val="0"/>
+        <w:spacing w:after="0" w:line="240" w:lineRule="auto"/>
+        <w:rPr>
+          <w:rFonts w:ascii="Consolas" w:hAnsi="Consolas" w:cs="Consolas"/>
+          <w:noProof/>
+          <w:color w:val="000000"/>
+          <w:sz w:val="19"/>
+          <w:szCs w:val="19"/>
+          <w:highlight w:val="white"/>
+          <w:lang w:bidi="he-IL"/>
+        </w:rPr>
+      </w:pPr>
+      <w:r>
+        <w:rPr>
+          <w:rFonts w:ascii="Consolas" w:hAnsi="Consolas" w:cs="Consolas"/>
+          <w:noProof/>
+          <w:color w:val="000000"/>
+          <w:sz w:val="19"/>
+          <w:szCs w:val="19"/>
+          <w:highlight w:val="white"/>
+          <w:lang w:bidi="he-IL"/>
+        </w:rPr>
+        <w:t xml:space="preserve">       fprintf(stderr, </w:t>
+      </w:r>
+      <w:r>
+        <w:rPr>
+          <w:rFonts w:ascii="Consolas" w:hAnsi="Consolas" w:cs="Consolas"/>
+          <w:noProof/>
+          <w:color w:val="800000"/>
+          <w:sz w:val="19"/>
+          <w:szCs w:val="19"/>
+          <w:highlight w:val="white"/>
+          <w:lang w:bidi="he-IL"/>
+        </w:rPr>
+        <w:t>"i2c_open open error: %s\n"</w:t>
+      </w:r>
+      <w:r>
+        <w:rPr>
+          <w:rFonts w:ascii="Consolas" w:hAnsi="Consolas" w:cs="Consolas"/>
+          <w:noProof/>
+          <w:color w:val="000000"/>
+          <w:sz w:val="19"/>
+          <w:szCs w:val="19"/>
+          <w:highlight w:val="white"/>
+          <w:lang w:bidi="he-IL"/>
+        </w:rPr>
+        <w:t>, strerror(errno));</w:t>
+      </w:r>
+    </w:p>
+    <w:p>
+      <w:pPr>
+        <w:shd w:val="clear" w:color="auto" w:fill="A5A5A5" w:themeFill="accent3"/>
+        <w:autoSpaceDE w:val="0"/>
+        <w:autoSpaceDN w:val="0"/>
+        <w:adjustRightInd w:val="0"/>
+        <w:spacing w:after="0" w:line="240" w:lineRule="auto"/>
+        <w:rPr>
+          <w:rFonts w:ascii="Consolas" w:hAnsi="Consolas" w:cs="Consolas"/>
+          <w:noProof/>
+          <w:color w:val="000000"/>
+          <w:sz w:val="19"/>
+          <w:szCs w:val="19"/>
+          <w:highlight w:val="white"/>
+          <w:lang w:bidi="he-IL"/>
+        </w:rPr>
+      </w:pPr>
+      <w:r>
+        <w:rPr>
+          <w:rFonts w:ascii="Consolas" w:hAnsi="Consolas" w:cs="Consolas"/>
+          <w:noProof/>
+          <w:color w:val="000000"/>
+          <w:sz w:val="19"/>
+          <w:szCs w:val="19"/>
+          <w:highlight w:val="white"/>
+          <w:lang w:bidi="he-IL"/>
+        </w:rPr>
+        <w:t xml:space="preserve">       </w:t>
+      </w:r>
+      <w:r>
+        <w:rPr>
+          <w:rFonts w:ascii="Consolas" w:hAnsi="Consolas" w:cs="Consolas"/>
+          <w:noProof/>
+          <w:color w:val="0000FF"/>
+          <w:sz w:val="19"/>
+          <w:szCs w:val="19"/>
+          <w:highlight w:val="white"/>
+          <w:lang w:bidi="he-IL"/>
+        </w:rPr>
+        <w:t>return</w:t>
+      </w:r>
+      <w:r>
+        <w:rPr>
+          <w:rFonts w:ascii="Consolas" w:hAnsi="Consolas" w:cs="Consolas"/>
+          <w:noProof/>
+          <w:color w:val="000000"/>
+          <w:sz w:val="19"/>
+          <w:szCs w:val="19"/>
+          <w:highlight w:val="white"/>
+          <w:lang w:bidi="he-IL"/>
+        </w:rPr>
+        <w:t>;</w:t>
+      </w:r>
+    </w:p>
+    <w:p>
+      <w:pPr>
+        <w:shd w:val="clear" w:color="auto" w:fill="A5A5A5" w:themeFill="accent3"/>
+        <w:autoSpaceDE w:val="0"/>
+        <w:autoSpaceDN w:val="0"/>
+        <w:adjustRightInd w:val="0"/>
+        <w:spacing w:after="0" w:line="240" w:lineRule="auto"/>
+        <w:rPr>
+          <w:rFonts w:ascii="Consolas" w:hAnsi="Consolas" w:cs="Consolas"/>
+          <w:noProof/>
+          <w:color w:val="000000"/>
+          <w:sz w:val="19"/>
+          <w:szCs w:val="19"/>
+          <w:highlight w:val="white"/>
+          <w:lang w:bidi="he-IL"/>
+        </w:rPr>
+      </w:pPr>
+      <w:r>
+        <w:rPr>
+          <w:rFonts w:ascii="Consolas" w:hAnsi="Consolas" w:cs="Consolas"/>
+          <w:noProof/>
+          <w:color w:val="000000"/>
+          <w:sz w:val="19"/>
+          <w:szCs w:val="19"/>
+          <w:highlight w:val="white"/>
+          <w:lang w:bidi="he-IL"/>
+        </w:rPr>
+        <w:t xml:space="preserve">   }</w:t>
+      </w:r>
+    </w:p>
+    <w:p>
+      <w:pPr>
+        <w:shd w:val="clear" w:color="auto" w:fill="A5A5A5" w:themeFill="accent3"/>
+        <w:autoSpaceDE w:val="0"/>
+        <w:autoSpaceDN w:val="0"/>
+        <w:adjustRightInd w:val="0"/>
+        <w:spacing w:after="0" w:line="240" w:lineRule="auto"/>
+        <w:rPr>
+          <w:rFonts w:ascii="Consolas" w:hAnsi="Consolas" w:cs="Consolas"/>
+          <w:noProof/>
+          <w:color w:val="000000"/>
+          <w:sz w:val="19"/>
+          <w:szCs w:val="19"/>
+          <w:highlight w:val="white"/>
+          <w:lang w:bidi="he-IL"/>
+        </w:rPr>
+      </w:pPr>
+      <w:r>
+        <w:rPr>
+          <w:rFonts w:ascii="Consolas" w:hAnsi="Consolas" w:cs="Consolas"/>
+          <w:noProof/>
+          <w:color w:val="000000"/>
+          <w:sz w:val="19"/>
+          <w:szCs w:val="19"/>
+          <w:highlight w:val="white"/>
+          <w:lang w:bidi="he-IL"/>
+        </w:rPr>
+        <w:t xml:space="preserve">                  </w:t>
+      </w:r>
+    </w:p>
+    <w:p>
+      <w:pPr>
+        <w:shd w:val="clear" w:color="auto" w:fill="A5A5A5" w:themeFill="accent3"/>
+        <w:autoSpaceDE w:val="0"/>
+        <w:autoSpaceDN w:val="0"/>
+        <w:adjustRightInd w:val="0"/>
+        <w:spacing w:after="0" w:line="240" w:lineRule="auto"/>
+        <w:rPr>
+          <w:rFonts w:ascii="Consolas" w:hAnsi="Consolas" w:cs="Consolas"/>
+          <w:noProof/>
+          <w:color w:val="000000"/>
+          <w:sz w:val="19"/>
+          <w:szCs w:val="19"/>
+          <w:highlight w:val="white"/>
+          <w:lang w:bidi="he-IL"/>
+        </w:rPr>
+      </w:pPr>
+      <w:r>
+        <w:rPr>
+          <w:rFonts w:ascii="Consolas" w:hAnsi="Consolas" w:cs="Consolas"/>
+          <w:noProof/>
+          <w:color w:val="000000"/>
+          <w:sz w:val="19"/>
+          <w:szCs w:val="19"/>
+          <w:highlight w:val="white"/>
+          <w:lang w:bidi="he-IL"/>
+        </w:rPr>
+        <w:t xml:space="preserve">   </w:t>
+      </w:r>
+      <w:r>
+        <w:rPr>
+          <w:rFonts w:ascii="Consolas" w:hAnsi="Consolas" w:cs="Consolas"/>
+          <w:noProof/>
+          <w:color w:val="0000FF"/>
+          <w:sz w:val="19"/>
+          <w:szCs w:val="19"/>
+          <w:highlight w:val="white"/>
+          <w:lang w:bidi="he-IL"/>
+        </w:rPr>
+        <w:t>if</w:t>
+      </w:r>
+      <w:r>
+        <w:rPr>
+          <w:rFonts w:ascii="Consolas" w:hAnsi="Consolas" w:cs="Consolas"/>
+          <w:noProof/>
+          <w:color w:val="000000"/>
+          <w:sz w:val="19"/>
+          <w:szCs w:val="19"/>
+          <w:highlight w:val="white"/>
+          <w:lang w:bidi="he-IL"/>
+        </w:rPr>
+        <w:t xml:space="preserve"> (ioctl(fd , I2C_SLAVE , MY_I2C_SLAVE_ID) &lt; 0)</w:t>
+      </w:r>
+    </w:p>
+    <w:p>
+      <w:pPr>
+        <w:shd w:val="clear" w:color="auto" w:fill="A5A5A5" w:themeFill="accent3"/>
+        <w:autoSpaceDE w:val="0"/>
+        <w:autoSpaceDN w:val="0"/>
+        <w:adjustRightInd w:val="0"/>
+        <w:spacing w:after="0" w:line="240" w:lineRule="auto"/>
+        <w:rPr>
+          <w:rFonts w:ascii="Consolas" w:hAnsi="Consolas" w:cs="Consolas"/>
+          <w:noProof/>
+          <w:color w:val="000000"/>
+          <w:sz w:val="19"/>
+          <w:szCs w:val="19"/>
+          <w:highlight w:val="white"/>
+          <w:lang w:bidi="he-IL"/>
+        </w:rPr>
+      </w:pPr>
+      <w:r>
+        <w:rPr>
+          <w:rFonts w:ascii="Consolas" w:hAnsi="Consolas" w:cs="Consolas"/>
+          <w:noProof/>
+          <w:color w:val="000000"/>
+          <w:sz w:val="19"/>
+          <w:szCs w:val="19"/>
+          <w:highlight w:val="white"/>
+          <w:lang w:bidi="he-IL"/>
+        </w:rPr>
+        <w:t xml:space="preserve">   {</w:t>
+      </w:r>
+    </w:p>
+    <w:p>
+      <w:pPr>
+        <w:shd w:val="clear" w:color="auto" w:fill="A5A5A5" w:themeFill="accent3"/>
+        <w:autoSpaceDE w:val="0"/>
+        <w:autoSpaceDN w:val="0"/>
+        <w:adjustRightInd w:val="0"/>
+        <w:spacing w:after="0" w:line="240" w:lineRule="auto"/>
+        <w:rPr>
+          <w:rFonts w:ascii="Consolas" w:hAnsi="Consolas" w:cs="Consolas"/>
+          <w:noProof/>
+          <w:color w:val="000000"/>
+          <w:sz w:val="19"/>
+          <w:szCs w:val="19"/>
+          <w:highlight w:val="white"/>
+          <w:lang w:bidi="he-IL"/>
+        </w:rPr>
+      </w:pPr>
+      <w:r>
+        <w:rPr>
+          <w:rFonts w:ascii="Consolas" w:hAnsi="Consolas" w:cs="Consolas"/>
+          <w:noProof/>
+          <w:color w:val="000000"/>
+          <w:sz w:val="19"/>
+          <w:szCs w:val="19"/>
+          <w:highlight w:val="white"/>
+          <w:lang w:bidi="he-IL"/>
+        </w:rPr>
+        <w:t xml:space="preserve">      fprintf(stderr, </w:t>
+      </w:r>
+      <w:r>
+        <w:rPr>
+          <w:rFonts w:ascii="Consolas" w:hAnsi="Consolas" w:cs="Consolas"/>
+          <w:noProof/>
+          <w:color w:val="800000"/>
+          <w:sz w:val="19"/>
+          <w:szCs w:val="19"/>
+          <w:highlight w:val="white"/>
+          <w:lang w:bidi="he-IL"/>
+        </w:rPr>
+        <w:t>"i2c_open ioctl error: %s\n"</w:t>
+      </w:r>
+      <w:r>
+        <w:rPr>
+          <w:rFonts w:ascii="Consolas" w:hAnsi="Consolas" w:cs="Consolas"/>
+          <w:noProof/>
+          <w:color w:val="000000"/>
+          <w:sz w:val="19"/>
+          <w:szCs w:val="19"/>
+          <w:highlight w:val="white"/>
+          <w:lang w:bidi="he-IL"/>
+        </w:rPr>
+        <w:t>, strerror(errno));</w:t>
+      </w:r>
+    </w:p>
+    <w:p>
+      <w:pPr>
+        <w:shd w:val="clear" w:color="auto" w:fill="A5A5A5" w:themeFill="accent3"/>
+        <w:autoSpaceDE w:val="0"/>
+        <w:autoSpaceDN w:val="0"/>
+        <w:adjustRightInd w:val="0"/>
+        <w:spacing w:after="0" w:line="240" w:lineRule="auto"/>
+        <w:rPr>
+          <w:rFonts w:ascii="Consolas" w:hAnsi="Consolas" w:cs="Consolas"/>
+          <w:noProof/>
+          <w:color w:val="000000"/>
+          <w:sz w:val="19"/>
+          <w:szCs w:val="19"/>
+          <w:highlight w:val="white"/>
+          <w:lang w:bidi="he-IL"/>
+        </w:rPr>
+      </w:pPr>
+      <w:r>
+        <w:rPr>
+          <w:rFonts w:ascii="Consolas" w:hAnsi="Consolas" w:cs="Consolas"/>
+          <w:noProof/>
+          <w:color w:val="000000"/>
+          <w:sz w:val="19"/>
+          <w:szCs w:val="19"/>
+          <w:highlight w:val="white"/>
+          <w:lang w:bidi="he-IL"/>
+        </w:rPr>
+        <w:t xml:space="preserve">      </w:t>
+      </w:r>
+      <w:r>
+        <w:rPr>
+          <w:rFonts w:ascii="Consolas" w:hAnsi="Consolas" w:cs="Consolas"/>
+          <w:noProof/>
+          <w:color w:val="0000FF"/>
+          <w:sz w:val="19"/>
+          <w:szCs w:val="19"/>
+          <w:highlight w:val="white"/>
+          <w:lang w:bidi="he-IL"/>
+        </w:rPr>
+        <w:t>return</w:t>
+      </w:r>
+      <w:r>
+        <w:rPr>
+          <w:rFonts w:ascii="Consolas" w:hAnsi="Consolas" w:cs="Consolas"/>
+          <w:noProof/>
+          <w:color w:val="000000"/>
+          <w:sz w:val="19"/>
+          <w:szCs w:val="19"/>
+          <w:highlight w:val="white"/>
+          <w:lang w:bidi="he-IL"/>
+        </w:rPr>
+        <w:t>;</w:t>
+      </w:r>
+    </w:p>
+    <w:p>
+      <w:pPr>
+        <w:shd w:val="clear" w:color="auto" w:fill="A5A5A5" w:themeFill="accent3"/>
+        <w:autoSpaceDE w:val="0"/>
+        <w:autoSpaceDN w:val="0"/>
+        <w:adjustRightInd w:val="0"/>
+        <w:spacing w:after="0" w:line="240" w:lineRule="auto"/>
+        <w:rPr>
+          <w:rFonts w:ascii="Consolas" w:hAnsi="Consolas" w:cs="Consolas"/>
+          <w:noProof/>
+          <w:color w:val="000000"/>
+          <w:sz w:val="19"/>
+          <w:szCs w:val="19"/>
+          <w:highlight w:val="white"/>
+          <w:lang w:bidi="he-IL"/>
+        </w:rPr>
+      </w:pPr>
+      <w:r>
+        <w:rPr>
+          <w:rFonts w:ascii="Consolas" w:hAnsi="Consolas" w:cs="Consolas"/>
+          <w:noProof/>
+          <w:color w:val="000000"/>
+          <w:sz w:val="19"/>
+          <w:szCs w:val="19"/>
+          <w:highlight w:val="white"/>
+          <w:lang w:bidi="he-IL"/>
+        </w:rPr>
+        <w:t xml:space="preserve">   }</w:t>
+      </w:r>
+    </w:p>
+    <w:p>
+      <w:pPr>
+        <w:shd w:val="clear" w:color="auto" w:fill="A5A5A5" w:themeFill="accent3"/>
+        <w:autoSpaceDE w:val="0"/>
+        <w:autoSpaceDN w:val="0"/>
+        <w:adjustRightInd w:val="0"/>
+        <w:spacing w:after="0" w:line="240" w:lineRule="auto"/>
+        <w:rPr>
+          <w:rFonts w:ascii="Consolas" w:hAnsi="Consolas" w:cs="Consolas"/>
+          <w:noProof/>
+          <w:color w:val="000000"/>
+          <w:sz w:val="19"/>
+          <w:szCs w:val="19"/>
+          <w:highlight w:val="white"/>
+          <w:lang w:bidi="he-IL"/>
+        </w:rPr>
+      </w:pPr>
+      <w:r>
+        <w:rPr>
+          <w:rFonts w:ascii="Consolas" w:hAnsi="Consolas" w:cs="Consolas"/>
+          <w:noProof/>
+          <w:color w:val="000000"/>
+          <w:sz w:val="19"/>
+          <w:szCs w:val="19"/>
+          <w:highlight w:val="white"/>
+          <w:lang w:bidi="he-IL"/>
+        </w:rPr>
+        <w:t xml:space="preserve">   printf(</w:t>
+      </w:r>
+      <w:r>
+        <w:rPr>
+          <w:rFonts w:ascii="Consolas" w:hAnsi="Consolas" w:cs="Consolas"/>
+          <w:noProof/>
+          <w:color w:val="800000"/>
+          <w:sz w:val="19"/>
+          <w:szCs w:val="19"/>
+          <w:highlight w:val="white"/>
+          <w:lang w:bidi="he-IL"/>
+        </w:rPr>
+        <w:t>"open\n"</w:t>
+      </w:r>
+      <w:r>
+        <w:rPr>
+          <w:rFonts w:ascii="Consolas" w:hAnsi="Consolas" w:cs="Consolas"/>
+          <w:noProof/>
+          <w:color w:val="000000"/>
+          <w:sz w:val="19"/>
+          <w:szCs w:val="19"/>
+          <w:highlight w:val="white"/>
+          <w:lang w:bidi="he-IL"/>
+        </w:rPr>
+        <w:t>);</w:t>
+      </w:r>
+    </w:p>
+    <w:p>
+      <w:pPr>
+        <w:shd w:val="clear" w:color="auto" w:fill="A5A5A5" w:themeFill="accent3"/>
+        <w:autoSpaceDE w:val="0"/>
+        <w:autoSpaceDN w:val="0"/>
+        <w:adjustRightInd w:val="0"/>
+        <w:spacing w:after="0" w:line="240" w:lineRule="auto"/>
+        <w:rPr>
+          <w:rFonts w:ascii="Consolas" w:hAnsi="Consolas" w:cs="Consolas"/>
+          <w:noProof/>
+          <w:color w:val="000000"/>
+          <w:sz w:val="19"/>
+          <w:szCs w:val="19"/>
+          <w:highlight w:val="white"/>
+          <w:lang w:bidi="he-IL"/>
+        </w:rPr>
+      </w:pPr>
+    </w:p>
+    <w:p>
+      <w:pPr>
+        <w:shd w:val="clear" w:color="auto" w:fill="A5A5A5" w:themeFill="accent3"/>
+        <w:autoSpaceDE w:val="0"/>
+        <w:autoSpaceDN w:val="0"/>
+        <w:adjustRightInd w:val="0"/>
+        <w:spacing w:after="0" w:line="240" w:lineRule="auto"/>
+        <w:rPr>
+          <w:rFonts w:ascii="Consolas" w:hAnsi="Consolas" w:cs="Consolas"/>
+          <w:noProof/>
+          <w:color w:val="000000"/>
+          <w:sz w:val="19"/>
+          <w:szCs w:val="19"/>
+          <w:highlight w:val="white"/>
+          <w:lang w:bidi="he-IL"/>
+        </w:rPr>
+      </w:pPr>
+      <w:r>
+        <w:rPr>
+          <w:rFonts w:ascii="Consolas" w:hAnsi="Consolas" w:cs="Consolas"/>
+          <w:noProof/>
+          <w:color w:val="000000"/>
+          <w:sz w:val="19"/>
+          <w:szCs w:val="19"/>
+          <w:highlight w:val="white"/>
+          <w:lang w:bidi="he-IL"/>
+        </w:rPr>
+        <w:t xml:space="preserve">   </w:t>
+      </w:r>
+      <w:r>
+        <w:rPr>
+          <w:rFonts w:ascii="Consolas" w:hAnsi="Consolas" w:cs="Consolas"/>
+          <w:noProof/>
+          <w:color w:val="0000FF"/>
+          <w:sz w:val="19"/>
+          <w:szCs w:val="19"/>
+          <w:highlight w:val="white"/>
+          <w:lang w:bidi="he-IL"/>
+        </w:rPr>
+        <w:t>#define</w:t>
+      </w:r>
+      <w:r>
+        <w:rPr>
+          <w:rFonts w:ascii="Consolas" w:hAnsi="Consolas" w:cs="Consolas"/>
+          <w:noProof/>
+          <w:color w:val="000000"/>
+          <w:sz w:val="19"/>
+          <w:szCs w:val="19"/>
+          <w:highlight w:val="white"/>
+          <w:lang w:bidi="he-IL"/>
+        </w:rPr>
+        <w:t xml:space="preserve"> SIZEBUF  80</w:t>
+      </w:r>
+    </w:p>
+    <w:p>
+      <w:pPr>
+        <w:shd w:val="clear" w:color="auto" w:fill="A5A5A5" w:themeFill="accent3"/>
+        <w:autoSpaceDE w:val="0"/>
+        <w:autoSpaceDN w:val="0"/>
+        <w:adjustRightInd w:val="0"/>
+        <w:spacing w:after="0" w:line="240" w:lineRule="auto"/>
+        <w:rPr>
+          <w:rFonts w:ascii="Consolas" w:hAnsi="Consolas" w:cs="Consolas"/>
+          <w:noProof/>
+          <w:color w:val="000000"/>
+          <w:sz w:val="19"/>
+          <w:szCs w:val="19"/>
+          <w:highlight w:val="white"/>
+          <w:lang w:bidi="he-IL"/>
+        </w:rPr>
+      </w:pPr>
+      <w:r>
+        <w:rPr>
+          <w:rFonts w:ascii="Consolas" w:hAnsi="Consolas" w:cs="Consolas"/>
+          <w:noProof/>
+          <w:color w:val="000000"/>
+          <w:sz w:val="19"/>
+          <w:szCs w:val="19"/>
+          <w:highlight w:val="white"/>
+          <w:lang w:bidi="he-IL"/>
+        </w:rPr>
+        <w:t xml:space="preserve">   </w:t>
+      </w:r>
+      <w:r>
+        <w:rPr>
+          <w:rFonts w:ascii="Consolas" w:hAnsi="Consolas" w:cs="Consolas"/>
+          <w:noProof/>
+          <w:color w:val="0000FF"/>
+          <w:sz w:val="19"/>
+          <w:szCs w:val="19"/>
+          <w:highlight w:val="white"/>
+          <w:lang w:bidi="he-IL"/>
+        </w:rPr>
+        <w:t>char</w:t>
+      </w:r>
+      <w:r>
+        <w:rPr>
+          <w:rFonts w:ascii="Consolas" w:hAnsi="Consolas" w:cs="Consolas"/>
+          <w:noProof/>
+          <w:color w:val="000000"/>
+          <w:sz w:val="19"/>
+          <w:szCs w:val="19"/>
+          <w:highlight w:val="white"/>
+          <w:lang w:bidi="he-IL"/>
+        </w:rPr>
+        <w:t xml:space="preserve"> buf_write[SIZEBUF];</w:t>
+      </w:r>
+    </w:p>
+    <w:p>
+      <w:pPr>
+        <w:shd w:val="clear" w:color="auto" w:fill="A5A5A5" w:themeFill="accent3"/>
+        <w:autoSpaceDE w:val="0"/>
+        <w:autoSpaceDN w:val="0"/>
+        <w:adjustRightInd w:val="0"/>
+        <w:spacing w:after="0" w:line="240" w:lineRule="auto"/>
+        <w:rPr>
+          <w:rFonts w:ascii="Consolas" w:hAnsi="Consolas" w:cs="Consolas"/>
+          <w:noProof/>
+          <w:color w:val="000000"/>
+          <w:sz w:val="19"/>
+          <w:szCs w:val="19"/>
+          <w:highlight w:val="white"/>
+          <w:lang w:bidi="he-IL"/>
+        </w:rPr>
+      </w:pPr>
+      <w:r>
+        <w:rPr>
+          <w:rFonts w:ascii="Consolas" w:hAnsi="Consolas" w:cs="Consolas"/>
+          <w:noProof/>
+          <w:color w:val="000000"/>
+          <w:sz w:val="19"/>
+          <w:szCs w:val="19"/>
+          <w:highlight w:val="white"/>
+          <w:lang w:bidi="he-IL"/>
+        </w:rPr>
+        <w:t xml:space="preserve">   </w:t>
+      </w:r>
+      <w:r>
+        <w:rPr>
+          <w:rFonts w:ascii="Consolas" w:hAnsi="Consolas" w:cs="Consolas"/>
+          <w:noProof/>
+          <w:color w:val="0000FF"/>
+          <w:sz w:val="19"/>
+          <w:szCs w:val="19"/>
+          <w:highlight w:val="white"/>
+          <w:lang w:bidi="he-IL"/>
+        </w:rPr>
+        <w:t>char</w:t>
+      </w:r>
+      <w:r>
+        <w:rPr>
+          <w:rFonts w:ascii="Consolas" w:hAnsi="Consolas" w:cs="Consolas"/>
+          <w:noProof/>
+          <w:color w:val="000000"/>
+          <w:sz w:val="19"/>
+          <w:szCs w:val="19"/>
+          <w:highlight w:val="white"/>
+          <w:lang w:bidi="he-IL"/>
+        </w:rPr>
+        <w:t xml:space="preserve"> buf_read[SIZEBUF];</w:t>
+      </w:r>
+    </w:p>
+    <w:p>
+      <w:pPr>
+        <w:shd w:val="clear" w:color="auto" w:fill="A5A5A5" w:themeFill="accent3"/>
+        <w:autoSpaceDE w:val="0"/>
+        <w:autoSpaceDN w:val="0"/>
+        <w:adjustRightInd w:val="0"/>
+        <w:spacing w:after="0" w:line="240" w:lineRule="auto"/>
+        <w:rPr>
+          <w:rFonts w:ascii="Consolas" w:hAnsi="Consolas" w:cs="Consolas"/>
+          <w:noProof/>
+          <w:color w:val="000000"/>
+          <w:sz w:val="19"/>
+          <w:szCs w:val="19"/>
+          <w:highlight w:val="white"/>
+          <w:lang w:bidi="he-IL"/>
+        </w:rPr>
+      </w:pPr>
+      <w:r>
+        <w:rPr>
+          <w:rFonts w:ascii="Consolas" w:hAnsi="Consolas" w:cs="Consolas"/>
+          <w:noProof/>
+          <w:color w:val="000000"/>
+          <w:sz w:val="19"/>
+          <w:szCs w:val="19"/>
+          <w:highlight w:val="white"/>
+          <w:lang w:bidi="he-IL"/>
+        </w:rPr>
+        <w:t xml:space="preserve">   </w:t>
+      </w:r>
+      <w:r>
+        <w:rPr>
+          <w:rFonts w:ascii="Consolas" w:hAnsi="Consolas" w:cs="Consolas"/>
+          <w:noProof/>
+          <w:color w:val="0000FF"/>
+          <w:sz w:val="19"/>
+          <w:szCs w:val="19"/>
+          <w:highlight w:val="white"/>
+          <w:lang w:bidi="he-IL"/>
+        </w:rPr>
+        <w:t>for</w:t>
+      </w:r>
+      <w:r>
+        <w:rPr>
+          <w:rFonts w:ascii="Consolas" w:hAnsi="Consolas" w:cs="Consolas"/>
+          <w:noProof/>
+          <w:color w:val="000000"/>
+          <w:sz w:val="19"/>
+          <w:szCs w:val="19"/>
+          <w:highlight w:val="white"/>
+          <w:lang w:bidi="he-IL"/>
+        </w:rPr>
+        <w:t xml:space="preserve"> (</w:t>
+      </w:r>
+      <w:r>
+        <w:rPr>
+          <w:rFonts w:ascii="Consolas" w:hAnsi="Consolas" w:cs="Consolas"/>
+          <w:noProof/>
+          <w:color w:val="0000FF"/>
+          <w:sz w:val="19"/>
+          <w:szCs w:val="19"/>
+          <w:highlight w:val="white"/>
+          <w:lang w:bidi="he-IL"/>
+        </w:rPr>
+        <w:t>int</w:t>
+      </w:r>
+      <w:r>
+        <w:rPr>
+          <w:rFonts w:ascii="Consolas" w:hAnsi="Consolas" w:cs="Consolas"/>
+          <w:noProof/>
+          <w:color w:val="000000"/>
+          <w:sz w:val="19"/>
+          <w:szCs w:val="19"/>
+          <w:highlight w:val="white"/>
+          <w:lang w:bidi="he-IL"/>
+        </w:rPr>
+        <w:t xml:space="preserve"> i = 0 ; i &lt; SIZEBUF ; i++)</w:t>
+      </w:r>
+    </w:p>
+    <w:p>
+      <w:pPr>
+        <w:shd w:val="clear" w:color="auto" w:fill="A5A5A5" w:themeFill="accent3"/>
+        <w:autoSpaceDE w:val="0"/>
+        <w:autoSpaceDN w:val="0"/>
+        <w:adjustRightInd w:val="0"/>
+        <w:spacing w:after="0" w:line="240" w:lineRule="auto"/>
+        <w:rPr>
+          <w:rFonts w:ascii="Consolas" w:hAnsi="Consolas" w:cs="Consolas"/>
+          <w:noProof/>
+          <w:color w:val="000000"/>
+          <w:sz w:val="19"/>
+          <w:szCs w:val="19"/>
+          <w:highlight w:val="white"/>
+          <w:lang w:bidi="he-IL"/>
+        </w:rPr>
+      </w:pPr>
+      <w:r>
+        <w:rPr>
+          <w:rFonts w:ascii="Consolas" w:hAnsi="Consolas" w:cs="Consolas"/>
+          <w:noProof/>
+          <w:color w:val="000000"/>
+          <w:sz w:val="19"/>
+          <w:szCs w:val="19"/>
+          <w:highlight w:val="white"/>
+          <w:lang w:bidi="he-IL"/>
+        </w:rPr>
+        <w:t xml:space="preserve">   {</w:t>
+      </w:r>
+    </w:p>
+    <w:p>
+      <w:pPr>
+        <w:shd w:val="clear" w:color="auto" w:fill="A5A5A5" w:themeFill="accent3"/>
+        <w:autoSpaceDE w:val="0"/>
+        <w:autoSpaceDN w:val="0"/>
+        <w:adjustRightInd w:val="0"/>
+        <w:spacing w:after="0" w:line="240" w:lineRule="auto"/>
+        <w:rPr>
+          <w:rFonts w:ascii="Consolas" w:hAnsi="Consolas" w:cs="Consolas"/>
+          <w:noProof/>
+          <w:color w:val="000000"/>
+          <w:sz w:val="19"/>
+          <w:szCs w:val="19"/>
+          <w:highlight w:val="white"/>
+          <w:lang w:bidi="he-IL"/>
+        </w:rPr>
+      </w:pPr>
+      <w:r>
+        <w:rPr>
+          <w:rFonts w:ascii="Consolas" w:hAnsi="Consolas" w:cs="Consolas"/>
+          <w:noProof/>
+          <w:color w:val="000000"/>
+          <w:sz w:val="19"/>
+          <w:szCs w:val="19"/>
+          <w:highlight w:val="white"/>
+          <w:lang w:bidi="he-IL"/>
+        </w:rPr>
+        <w:t xml:space="preserve">      buf_write[i] = 1 + i;</w:t>
+      </w:r>
+    </w:p>
+    <w:p>
+      <w:pPr>
+        <w:shd w:val="clear" w:color="auto" w:fill="A5A5A5" w:themeFill="accent3"/>
+        <w:autoSpaceDE w:val="0"/>
+        <w:autoSpaceDN w:val="0"/>
+        <w:adjustRightInd w:val="0"/>
+        <w:spacing w:after="0" w:line="240" w:lineRule="auto"/>
+        <w:rPr>
+          <w:rFonts w:ascii="Consolas" w:hAnsi="Consolas" w:cs="Consolas"/>
+          <w:noProof/>
+          <w:color w:val="000000"/>
+          <w:sz w:val="19"/>
+          <w:szCs w:val="19"/>
+          <w:highlight w:val="white"/>
+          <w:lang w:bidi="he-IL"/>
+        </w:rPr>
+      </w:pPr>
+      <w:r>
+        <w:rPr>
+          <w:rFonts w:ascii="Consolas" w:hAnsi="Consolas" w:cs="Consolas"/>
+          <w:noProof/>
+          <w:color w:val="000000"/>
+          <w:sz w:val="19"/>
+          <w:szCs w:val="19"/>
+          <w:highlight w:val="white"/>
+          <w:lang w:bidi="he-IL"/>
+        </w:rPr>
+        <w:t xml:space="preserve">   }</w:t>
+      </w:r>
+    </w:p>
+    <w:p>
+      <w:pPr>
+        <w:shd w:val="clear" w:color="auto" w:fill="A5A5A5" w:themeFill="accent3"/>
+        <w:autoSpaceDE w:val="0"/>
+        <w:autoSpaceDN w:val="0"/>
+        <w:adjustRightInd w:val="0"/>
+        <w:spacing w:after="0" w:line="240" w:lineRule="auto"/>
+        <w:rPr>
+          <w:rFonts w:ascii="Consolas" w:hAnsi="Consolas" w:cs="Consolas"/>
+          <w:noProof/>
+          <w:color w:val="000000"/>
+          <w:sz w:val="19"/>
+          <w:szCs w:val="19"/>
+          <w:highlight w:val="white"/>
+          <w:lang w:bidi="he-IL"/>
+        </w:rPr>
+      </w:pPr>
+      <w:r>
+        <w:rPr>
+          <w:rFonts w:ascii="Consolas" w:hAnsi="Consolas" w:cs="Consolas"/>
+          <w:noProof/>
+          <w:color w:val="000000"/>
+          <w:sz w:val="19"/>
+          <w:szCs w:val="19"/>
+          <w:highlight w:val="white"/>
+          <w:lang w:bidi="he-IL"/>
+        </w:rPr>
+        <w:t xml:space="preserve">   </w:t>
+      </w:r>
+      <w:r>
+        <w:rPr>
+          <w:rFonts w:ascii="Consolas" w:hAnsi="Consolas" w:cs="Consolas"/>
+          <w:noProof/>
+          <w:color w:val="0000FF"/>
+          <w:sz w:val="19"/>
+          <w:szCs w:val="19"/>
+          <w:highlight w:val="white"/>
+          <w:lang w:bidi="he-IL"/>
+        </w:rPr>
+        <w:t>int</w:t>
+      </w:r>
+      <w:r>
+        <w:rPr>
+          <w:rFonts w:ascii="Consolas" w:hAnsi="Consolas" w:cs="Consolas"/>
+          <w:noProof/>
+          <w:color w:val="000000"/>
+          <w:sz w:val="19"/>
+          <w:szCs w:val="19"/>
+          <w:highlight w:val="white"/>
+          <w:lang w:bidi="he-IL"/>
+        </w:rPr>
+        <w:t xml:space="preserve"> countok = 0;</w:t>
+      </w:r>
+    </w:p>
+    <w:p>
+      <w:pPr>
+        <w:shd w:val="clear" w:color="auto" w:fill="A5A5A5" w:themeFill="accent3"/>
+        <w:autoSpaceDE w:val="0"/>
+        <w:autoSpaceDN w:val="0"/>
+        <w:adjustRightInd w:val="0"/>
+        <w:spacing w:after="0" w:line="240" w:lineRule="auto"/>
+        <w:rPr>
+          <w:rFonts w:ascii="Consolas" w:hAnsi="Consolas" w:cs="Consolas"/>
+          <w:noProof/>
+          <w:color w:val="000000"/>
+          <w:sz w:val="19"/>
+          <w:szCs w:val="19"/>
+          <w:highlight w:val="white"/>
+          <w:lang w:bidi="he-IL"/>
+        </w:rPr>
+      </w:pPr>
+      <w:r>
+        <w:rPr>
+          <w:rFonts w:ascii="Consolas" w:hAnsi="Consolas" w:cs="Consolas"/>
+          <w:noProof/>
+          <w:color w:val="000000"/>
+          <w:sz w:val="19"/>
+          <w:szCs w:val="19"/>
+          <w:highlight w:val="white"/>
+          <w:lang w:bidi="he-IL"/>
+        </w:rPr>
+        <w:t xml:space="preserve">   </w:t>
+      </w:r>
+      <w:r>
+        <w:rPr>
+          <w:rFonts w:ascii="Consolas" w:hAnsi="Consolas" w:cs="Consolas"/>
+          <w:noProof/>
+          <w:color w:val="0000FF"/>
+          <w:sz w:val="19"/>
+          <w:szCs w:val="19"/>
+          <w:highlight w:val="white"/>
+          <w:lang w:bidi="he-IL"/>
+        </w:rPr>
+        <w:t>while</w:t>
+      </w:r>
+      <w:r>
+        <w:rPr>
+          <w:rFonts w:ascii="Consolas" w:hAnsi="Consolas" w:cs="Consolas"/>
+          <w:noProof/>
+          <w:color w:val="000000"/>
+          <w:sz w:val="19"/>
+          <w:szCs w:val="19"/>
+          <w:highlight w:val="white"/>
+          <w:lang w:bidi="he-IL"/>
+        </w:rPr>
+        <w:t xml:space="preserve"> (1)</w:t>
+      </w:r>
+    </w:p>
+    <w:p>
+      <w:pPr>
+        <w:shd w:val="clear" w:color="auto" w:fill="A5A5A5" w:themeFill="accent3"/>
+        <w:autoSpaceDE w:val="0"/>
+        <w:autoSpaceDN w:val="0"/>
+        <w:adjustRightInd w:val="0"/>
+        <w:spacing w:after="0" w:line="240" w:lineRule="auto"/>
+        <w:rPr>
+          <w:rFonts w:ascii="Consolas" w:hAnsi="Consolas" w:cs="Consolas"/>
+          <w:color w:val="000000"/>
+          <w:sz w:val="19"/>
+          <w:szCs w:val="19"/>
+          <w:highlight w:val="white"/>
+          <w:lang w:bidi="he-IL"/>
+        </w:rPr>
+      </w:pPr>
+      <w:r>
+        <w:rPr>
+          <w:rFonts w:ascii="Consolas" w:hAnsi="Consolas" w:cs="Consolas"/>
+          <w:color w:val="000000"/>
+          <w:sz w:val="19"/>
+          <w:szCs w:val="19"/>
+          <w:highlight w:val="white"/>
+          <w:lang w:bidi="he-IL"/>
+        </w:rPr>
+        <w:t xml:space="preserve">   {</w:t>
+      </w:r>
+    </w:p>
+    <w:p>
+      <w:pPr>
+        <w:shd w:val="clear" w:color="auto" w:fill="A5A5A5" w:themeFill="accent3"/>
+        <w:autoSpaceDE w:val="0"/>
+        <w:autoSpaceDN w:val="0"/>
+        <w:adjustRightInd w:val="0"/>
+        <w:spacing w:after="0" w:line="240" w:lineRule="auto"/>
+        <w:rPr>
+          <w:rFonts w:ascii="Consolas" w:hAnsi="Consolas" w:cs="Consolas"/>
+          <w:noProof/>
+          <w:color w:val="000000"/>
+          <w:sz w:val="19"/>
+          <w:szCs w:val="19"/>
+          <w:highlight w:val="white"/>
+          <w:lang w:bidi="he-IL"/>
+        </w:rPr>
+      </w:pPr>
+      <w:r>
+        <w:rPr>
+          <w:rFonts w:ascii="Consolas" w:hAnsi="Consolas" w:cs="Consolas"/>
+          <w:noProof/>
+          <w:color w:val="000000"/>
+          <w:sz w:val="19"/>
+          <w:szCs w:val="19"/>
+          <w:highlight w:val="white"/>
+          <w:lang w:bidi="he-IL"/>
+        </w:rPr>
+        <w:t xml:space="preserve">      </w:t>
+      </w:r>
+      <w:r>
+        <w:rPr>
+          <w:rFonts w:ascii="Consolas" w:hAnsi="Consolas" w:cs="Consolas"/>
+          <w:noProof/>
+          <w:color w:val="0000FF"/>
+          <w:sz w:val="19"/>
+          <w:szCs w:val="19"/>
+          <w:highlight w:val="white"/>
+          <w:lang w:bidi="he-IL"/>
+        </w:rPr>
+        <w:t>if</w:t>
+      </w:r>
+      <w:r>
+        <w:rPr>
+          <w:rFonts w:ascii="Consolas" w:hAnsi="Consolas" w:cs="Consolas"/>
+          <w:noProof/>
+          <w:color w:val="000000"/>
+          <w:sz w:val="19"/>
+          <w:szCs w:val="19"/>
+          <w:highlight w:val="white"/>
+          <w:lang w:bidi="he-IL"/>
+        </w:rPr>
+        <w:t xml:space="preserve"> (write(fd, buf_write, </w:t>
+      </w:r>
+      <w:r>
+        <w:rPr>
+          <w:rFonts w:ascii="Consolas" w:hAnsi="Consolas" w:cs="Consolas"/>
+          <w:noProof/>
+          <w:color w:val="0000FF"/>
+          <w:sz w:val="19"/>
+          <w:szCs w:val="19"/>
+          <w:highlight w:val="white"/>
+          <w:lang w:bidi="he-IL"/>
+        </w:rPr>
+        <w:t>sizeof</w:t>
+      </w:r>
+      <w:r>
+        <w:rPr>
+          <w:rFonts w:ascii="Consolas" w:hAnsi="Consolas" w:cs="Consolas"/>
+          <w:noProof/>
+          <w:color w:val="000000"/>
+          <w:sz w:val="19"/>
+          <w:szCs w:val="19"/>
+          <w:highlight w:val="white"/>
+          <w:lang w:bidi="he-IL"/>
+        </w:rPr>
+        <w:t xml:space="preserve">(buf_write)) != </w:t>
+      </w:r>
+      <w:r>
+        <w:rPr>
+          <w:rFonts w:ascii="Consolas" w:hAnsi="Consolas" w:cs="Consolas"/>
+          <w:noProof/>
+          <w:color w:val="0000FF"/>
+          <w:sz w:val="19"/>
+          <w:szCs w:val="19"/>
+          <w:highlight w:val="white"/>
+          <w:lang w:bidi="he-IL"/>
+        </w:rPr>
+        <w:t>sizeof</w:t>
+      </w:r>
+      <w:r>
+        <w:rPr>
+          <w:rFonts w:ascii="Consolas" w:hAnsi="Consolas" w:cs="Consolas"/>
+          <w:noProof/>
+          <w:color w:val="000000"/>
+          <w:sz w:val="19"/>
+          <w:szCs w:val="19"/>
+          <w:highlight w:val="white"/>
+          <w:lang w:bidi="he-IL"/>
+        </w:rPr>
+        <w:t xml:space="preserve">(buf_write))   </w:t>
+      </w:r>
+    </w:p>
+    <w:p>
+      <w:pPr>
+        <w:shd w:val="clear" w:color="auto" w:fill="A5A5A5" w:themeFill="accent3"/>
+        <w:autoSpaceDE w:val="0"/>
+        <w:autoSpaceDN w:val="0"/>
+        <w:adjustRightInd w:val="0"/>
+        <w:spacing w:after="0" w:line="240" w:lineRule="auto"/>
+        <w:rPr>
+          <w:rFonts w:ascii="Consolas" w:hAnsi="Consolas" w:cs="Consolas"/>
+          <w:noProof/>
+          <w:color w:val="000000"/>
+          <w:sz w:val="19"/>
+          <w:szCs w:val="19"/>
+          <w:highlight w:val="white"/>
+          <w:lang w:bidi="he-IL"/>
+        </w:rPr>
+      </w:pPr>
+      <w:r>
+        <w:rPr>
+          <w:rFonts w:ascii="Consolas" w:hAnsi="Consolas" w:cs="Consolas"/>
+          <w:noProof/>
+          <w:color w:val="000000"/>
+          <w:sz w:val="19"/>
+          <w:szCs w:val="19"/>
+          <w:highlight w:val="white"/>
+          <w:lang w:bidi="he-IL"/>
+        </w:rPr>
+        <w:t xml:space="preserve">      {</w:t>
+      </w:r>
+    </w:p>
+    <w:p>
+      <w:pPr>
+        <w:shd w:val="clear" w:color="auto" w:fill="A5A5A5" w:themeFill="accent3"/>
+        <w:autoSpaceDE w:val="0"/>
+        <w:autoSpaceDN w:val="0"/>
+        <w:adjustRightInd w:val="0"/>
+        <w:spacing w:after="0" w:line="240" w:lineRule="auto"/>
+        <w:rPr>
+          <w:rFonts w:ascii="Consolas" w:hAnsi="Consolas" w:cs="Consolas"/>
+          <w:noProof/>
+          <w:color w:val="000000"/>
+          <w:sz w:val="19"/>
+          <w:szCs w:val="19"/>
+          <w:highlight w:val="white"/>
+          <w:lang w:bidi="he-IL"/>
+        </w:rPr>
+      </w:pPr>
+      <w:r>
+        <w:rPr>
+          <w:rFonts w:ascii="Consolas" w:hAnsi="Consolas" w:cs="Consolas"/>
+          <w:noProof/>
+          <w:color w:val="000000"/>
+          <w:sz w:val="19"/>
+          <w:szCs w:val="19"/>
+          <w:highlight w:val="white"/>
+          <w:lang w:bidi="he-IL"/>
+        </w:rPr>
+        <w:t xml:space="preserve">          fprintf(stderr, </w:t>
+      </w:r>
+      <w:r>
+        <w:rPr>
+          <w:rFonts w:ascii="Consolas" w:hAnsi="Consolas" w:cs="Consolas"/>
+          <w:noProof/>
+          <w:color w:val="800000"/>
+          <w:sz w:val="19"/>
+          <w:szCs w:val="19"/>
+          <w:highlight w:val="white"/>
+          <w:lang w:bidi="he-IL"/>
+        </w:rPr>
+        <w:t>"i2c_write error: %s\n"</w:t>
+      </w:r>
+      <w:r>
+        <w:rPr>
+          <w:rFonts w:ascii="Consolas" w:hAnsi="Consolas" w:cs="Consolas"/>
+          <w:noProof/>
+          <w:color w:val="000000"/>
+          <w:sz w:val="19"/>
+          <w:szCs w:val="19"/>
+          <w:highlight w:val="white"/>
+          <w:lang w:bidi="he-IL"/>
+        </w:rPr>
+        <w:t>, strerror(errno));</w:t>
+      </w:r>
+    </w:p>
+    <w:p>
+      <w:pPr>
+        <w:shd w:val="clear" w:color="auto" w:fill="A5A5A5" w:themeFill="accent3"/>
+        <w:autoSpaceDE w:val="0"/>
+        <w:autoSpaceDN w:val="0"/>
+        <w:adjustRightInd w:val="0"/>
+        <w:spacing w:after="0" w:line="240" w:lineRule="auto"/>
+        <w:rPr>
+          <w:rFonts w:ascii="Consolas" w:hAnsi="Consolas" w:cs="Consolas"/>
+          <w:noProof/>
+          <w:color w:val="000000"/>
+          <w:sz w:val="19"/>
+          <w:szCs w:val="19"/>
+          <w:highlight w:val="white"/>
+          <w:lang w:bidi="he-IL"/>
+        </w:rPr>
+      </w:pPr>
+      <w:r>
+        <w:rPr>
+          <w:rFonts w:ascii="Consolas" w:hAnsi="Consolas" w:cs="Consolas"/>
+          <w:noProof/>
+          <w:color w:val="000000"/>
+          <w:sz w:val="19"/>
+          <w:szCs w:val="19"/>
+          <w:highlight w:val="white"/>
+          <w:lang w:bidi="he-IL"/>
+        </w:rPr>
+        <w:t xml:space="preserve">          </w:t>
+      </w:r>
+      <w:r>
+        <w:rPr>
+          <w:rFonts w:ascii="Consolas" w:hAnsi="Consolas" w:cs="Consolas"/>
+          <w:noProof/>
+          <w:color w:val="0000FF"/>
+          <w:sz w:val="19"/>
+          <w:szCs w:val="19"/>
+          <w:highlight w:val="white"/>
+          <w:lang w:bidi="he-IL"/>
+        </w:rPr>
+        <w:t>return</w:t>
+      </w:r>
+      <w:r>
+        <w:rPr>
+          <w:rFonts w:ascii="Consolas" w:hAnsi="Consolas" w:cs="Consolas"/>
+          <w:noProof/>
+          <w:color w:val="000000"/>
+          <w:sz w:val="19"/>
+          <w:szCs w:val="19"/>
+          <w:highlight w:val="white"/>
+          <w:lang w:bidi="he-IL"/>
+        </w:rPr>
+        <w:t>;</w:t>
+      </w:r>
+    </w:p>
+    <w:p>
+      <w:pPr>
+        <w:shd w:val="clear" w:color="auto" w:fill="A5A5A5" w:themeFill="accent3"/>
+        <w:autoSpaceDE w:val="0"/>
+        <w:autoSpaceDN w:val="0"/>
+        <w:adjustRightInd w:val="0"/>
+        <w:spacing w:after="0" w:line="240" w:lineRule="auto"/>
+        <w:rPr>
+          <w:rFonts w:ascii="Consolas" w:hAnsi="Consolas" w:cs="Consolas"/>
+          <w:noProof/>
+          <w:color w:val="000000"/>
+          <w:sz w:val="19"/>
+          <w:szCs w:val="19"/>
+          <w:highlight w:val="white"/>
+          <w:lang w:bidi="he-IL"/>
+        </w:rPr>
+      </w:pPr>
+      <w:r>
+        <w:rPr>
+          <w:rFonts w:ascii="Consolas" w:hAnsi="Consolas" w:cs="Consolas"/>
+          <w:noProof/>
+          <w:color w:val="000000"/>
+          <w:sz w:val="19"/>
+          <w:szCs w:val="19"/>
+          <w:highlight w:val="white"/>
+          <w:lang w:bidi="he-IL"/>
+        </w:rPr>
+        <w:t xml:space="preserve">      }   </w:t>
+      </w:r>
+    </w:p>
+    <w:p>
+      <w:pPr>
+        <w:shd w:val="clear" w:color="auto" w:fill="A5A5A5" w:themeFill="accent3"/>
+        <w:autoSpaceDE w:val="0"/>
+        <w:autoSpaceDN w:val="0"/>
+        <w:adjustRightInd w:val="0"/>
+        <w:spacing w:after="0" w:line="240" w:lineRule="auto"/>
+        <w:rPr>
+          <w:rFonts w:ascii="Consolas" w:hAnsi="Consolas" w:cs="Consolas"/>
+          <w:noProof/>
+          <w:color w:val="000000"/>
+          <w:sz w:val="19"/>
+          <w:szCs w:val="19"/>
+          <w:highlight w:val="white"/>
+          <w:lang w:bidi="he-IL"/>
+        </w:rPr>
+      </w:pPr>
+      <w:r>
+        <w:rPr>
+          <w:rFonts w:ascii="Consolas" w:hAnsi="Consolas" w:cs="Consolas"/>
+          <w:noProof/>
+          <w:color w:val="000000"/>
+          <w:sz w:val="19"/>
+          <w:szCs w:val="19"/>
+          <w:highlight w:val="white"/>
+          <w:lang w:bidi="he-IL"/>
+        </w:rPr>
+        <w:t xml:space="preserve">      </w:t>
+      </w:r>
+      <w:r>
+        <w:rPr>
+          <w:rFonts w:ascii="Consolas" w:hAnsi="Consolas" w:cs="Consolas"/>
+          <w:noProof/>
+          <w:color w:val="0000FF"/>
+          <w:sz w:val="19"/>
+          <w:szCs w:val="19"/>
+          <w:highlight w:val="white"/>
+          <w:lang w:bidi="he-IL"/>
+        </w:rPr>
+        <w:t>if</w:t>
+      </w:r>
+      <w:r>
+        <w:rPr>
+          <w:rFonts w:ascii="Consolas" w:hAnsi="Consolas" w:cs="Consolas"/>
+          <w:noProof/>
+          <w:color w:val="000000"/>
+          <w:sz w:val="19"/>
+          <w:szCs w:val="19"/>
+          <w:highlight w:val="white"/>
+          <w:lang w:bidi="he-IL"/>
+        </w:rPr>
+        <w:t xml:space="preserve"> (read(fd, buf_read, </w:t>
+      </w:r>
+      <w:r>
+        <w:rPr>
+          <w:rFonts w:ascii="Consolas" w:hAnsi="Consolas" w:cs="Consolas"/>
+          <w:noProof/>
+          <w:color w:val="0000FF"/>
+          <w:sz w:val="19"/>
+          <w:szCs w:val="19"/>
+          <w:highlight w:val="white"/>
+          <w:lang w:bidi="he-IL"/>
+        </w:rPr>
+        <w:t>sizeof</w:t>
+      </w:r>
+      <w:r>
+        <w:rPr>
+          <w:rFonts w:ascii="Consolas" w:hAnsi="Consolas" w:cs="Consolas"/>
+          <w:noProof/>
+          <w:color w:val="000000"/>
+          <w:sz w:val="19"/>
+          <w:szCs w:val="19"/>
+          <w:highlight w:val="white"/>
+          <w:lang w:bidi="he-IL"/>
+        </w:rPr>
+        <w:t xml:space="preserve">(buf_read)) != </w:t>
+      </w:r>
+      <w:r>
+        <w:rPr>
+          <w:rFonts w:ascii="Consolas" w:hAnsi="Consolas" w:cs="Consolas"/>
+          <w:noProof/>
+          <w:color w:val="0000FF"/>
+          <w:sz w:val="19"/>
+          <w:szCs w:val="19"/>
+          <w:highlight w:val="white"/>
+          <w:lang w:bidi="he-IL"/>
+        </w:rPr>
+        <w:t>sizeof</w:t>
+      </w:r>
+      <w:r>
+        <w:rPr>
+          <w:rFonts w:ascii="Consolas" w:hAnsi="Consolas" w:cs="Consolas"/>
+          <w:noProof/>
+          <w:color w:val="000000"/>
+          <w:sz w:val="19"/>
+          <w:szCs w:val="19"/>
+          <w:highlight w:val="white"/>
+          <w:lang w:bidi="he-IL"/>
+        </w:rPr>
+        <w:t xml:space="preserve">(buf_read))   </w:t>
+      </w:r>
+    </w:p>
+    <w:p>
+      <w:pPr>
+        <w:shd w:val="clear" w:color="auto" w:fill="A5A5A5" w:themeFill="accent3"/>
+        <w:autoSpaceDE w:val="0"/>
+        <w:autoSpaceDN w:val="0"/>
+        <w:adjustRightInd w:val="0"/>
+        <w:spacing w:after="0" w:line="240" w:lineRule="auto"/>
+        <w:rPr>
+          <w:rFonts w:ascii="Consolas" w:hAnsi="Consolas" w:cs="Consolas"/>
+          <w:noProof/>
+          <w:color w:val="000000"/>
+          <w:sz w:val="19"/>
+          <w:szCs w:val="19"/>
+          <w:highlight w:val="white"/>
+          <w:lang w:bidi="he-IL"/>
+        </w:rPr>
+      </w:pPr>
+      <w:r>
+        <w:rPr>
+          <w:rFonts w:ascii="Consolas" w:hAnsi="Consolas" w:cs="Consolas"/>
+          <w:noProof/>
+          <w:color w:val="000000"/>
+          <w:sz w:val="19"/>
+          <w:szCs w:val="19"/>
+          <w:highlight w:val="white"/>
+          <w:lang w:bidi="he-IL"/>
+        </w:rPr>
+        <w:t xml:space="preserve">      {</w:t>
+      </w:r>
+    </w:p>
+    <w:p>
+      <w:pPr>
+        <w:shd w:val="clear" w:color="auto" w:fill="A5A5A5" w:themeFill="accent3"/>
+        <w:autoSpaceDE w:val="0"/>
+        <w:autoSpaceDN w:val="0"/>
+        <w:adjustRightInd w:val="0"/>
+        <w:spacing w:after="0" w:line="240" w:lineRule="auto"/>
+        <w:rPr>
+          <w:rFonts w:ascii="Consolas" w:hAnsi="Consolas" w:cs="Consolas"/>
+          <w:noProof/>
+          <w:color w:val="000000"/>
+          <w:sz w:val="19"/>
+          <w:szCs w:val="19"/>
+          <w:highlight w:val="white"/>
+          <w:lang w:bidi="he-IL"/>
+        </w:rPr>
+      </w:pPr>
+      <w:r>
+        <w:rPr>
+          <w:rFonts w:ascii="Consolas" w:hAnsi="Consolas" w:cs="Consolas"/>
+          <w:noProof/>
+          <w:color w:val="000000"/>
+          <w:sz w:val="19"/>
+          <w:szCs w:val="19"/>
+          <w:highlight w:val="white"/>
+          <w:lang w:bidi="he-IL"/>
+        </w:rPr>
+        <w:t xml:space="preserve">          fprintf(stderr, </w:t>
+      </w:r>
+      <w:r>
+        <w:rPr>
+          <w:rFonts w:ascii="Consolas" w:hAnsi="Consolas" w:cs="Consolas"/>
+          <w:noProof/>
+          <w:color w:val="800000"/>
+          <w:sz w:val="19"/>
+          <w:szCs w:val="19"/>
+          <w:highlight w:val="white"/>
+          <w:lang w:bidi="he-IL"/>
+        </w:rPr>
+        <w:t>"i2c_read error: %s\n"</w:t>
+      </w:r>
+      <w:r>
+        <w:rPr>
+          <w:rFonts w:ascii="Consolas" w:hAnsi="Consolas" w:cs="Consolas"/>
+          <w:noProof/>
+          <w:color w:val="000000"/>
+          <w:sz w:val="19"/>
+          <w:szCs w:val="19"/>
+          <w:highlight w:val="white"/>
+          <w:lang w:bidi="he-IL"/>
+        </w:rPr>
+        <w:t>, strerror(errno));</w:t>
+      </w:r>
+    </w:p>
+    <w:p>
+      <w:pPr>
+        <w:shd w:val="clear" w:color="auto" w:fill="A5A5A5" w:themeFill="accent3"/>
+        <w:autoSpaceDE w:val="0"/>
+        <w:autoSpaceDN w:val="0"/>
+        <w:adjustRightInd w:val="0"/>
+        <w:spacing w:after="0" w:line="240" w:lineRule="auto"/>
+        <w:rPr>
+          <w:rFonts w:ascii="Consolas" w:hAnsi="Consolas" w:cs="Consolas"/>
+          <w:noProof/>
+          <w:color w:val="000000"/>
+          <w:sz w:val="19"/>
+          <w:szCs w:val="19"/>
+          <w:highlight w:val="white"/>
+          <w:lang w:bidi="he-IL"/>
+        </w:rPr>
+      </w:pPr>
+      <w:r>
+        <w:rPr>
+          <w:rFonts w:ascii="Consolas" w:hAnsi="Consolas" w:cs="Consolas"/>
+          <w:noProof/>
+          <w:color w:val="000000"/>
+          <w:sz w:val="19"/>
+          <w:szCs w:val="19"/>
+          <w:highlight w:val="white"/>
+          <w:lang w:bidi="he-IL"/>
+        </w:rPr>
+        <w:t xml:space="preserve">          </w:t>
+      </w:r>
+      <w:r>
+        <w:rPr>
+          <w:rFonts w:ascii="Consolas" w:hAnsi="Consolas" w:cs="Consolas"/>
+          <w:noProof/>
+          <w:color w:val="0000FF"/>
+          <w:sz w:val="19"/>
+          <w:szCs w:val="19"/>
+          <w:highlight w:val="white"/>
+          <w:lang w:bidi="he-IL"/>
+        </w:rPr>
+        <w:t>return</w:t>
+      </w:r>
+      <w:r>
+        <w:rPr>
+          <w:rFonts w:ascii="Consolas" w:hAnsi="Consolas" w:cs="Consolas"/>
+          <w:noProof/>
+          <w:color w:val="000000"/>
+          <w:sz w:val="19"/>
+          <w:szCs w:val="19"/>
+          <w:highlight w:val="white"/>
+          <w:lang w:bidi="he-IL"/>
+        </w:rPr>
+        <w:t>;</w:t>
+      </w:r>
+    </w:p>
+    <w:p>
+      <w:pPr>
+        <w:shd w:val="clear" w:color="auto" w:fill="A5A5A5" w:themeFill="accent3"/>
+        <w:autoSpaceDE w:val="0"/>
+        <w:autoSpaceDN w:val="0"/>
+        <w:adjustRightInd w:val="0"/>
+        <w:spacing w:after="0" w:line="240" w:lineRule="auto"/>
+        <w:rPr>
+          <w:rFonts w:ascii="Consolas" w:hAnsi="Consolas" w:cs="Consolas"/>
+          <w:noProof/>
+          <w:color w:val="000000"/>
+          <w:sz w:val="19"/>
+          <w:szCs w:val="19"/>
+          <w:highlight w:val="white"/>
+          <w:lang w:bidi="he-IL"/>
+        </w:rPr>
+      </w:pPr>
+      <w:r>
+        <w:rPr>
+          <w:rFonts w:ascii="Consolas" w:hAnsi="Consolas" w:cs="Consolas"/>
+          <w:noProof/>
+          <w:color w:val="000000"/>
+          <w:sz w:val="19"/>
+          <w:szCs w:val="19"/>
+          <w:highlight w:val="white"/>
+          <w:lang w:bidi="he-IL"/>
+        </w:rPr>
+        <w:t xml:space="preserve">      }   </w:t>
+      </w:r>
+    </w:p>
+    <w:p>
+      <w:pPr>
+        <w:shd w:val="clear" w:color="auto" w:fill="A5A5A5" w:themeFill="accent3"/>
+        <w:autoSpaceDE w:val="0"/>
+        <w:autoSpaceDN w:val="0"/>
+        <w:adjustRightInd w:val="0"/>
+        <w:spacing w:after="0" w:line="240" w:lineRule="auto"/>
+        <w:rPr>
+          <w:rFonts w:ascii="Consolas" w:hAnsi="Consolas" w:cs="Consolas"/>
+          <w:noProof/>
+          <w:color w:val="000000"/>
+          <w:sz w:val="19"/>
+          <w:szCs w:val="19"/>
+          <w:highlight w:val="white"/>
+          <w:lang w:bidi="he-IL"/>
+        </w:rPr>
+      </w:pPr>
+      <w:r>
+        <w:rPr>
+          <w:rFonts w:ascii="Consolas" w:hAnsi="Consolas" w:cs="Consolas"/>
+          <w:noProof/>
+          <w:color w:val="000000"/>
+          <w:sz w:val="19"/>
+          <w:szCs w:val="19"/>
+          <w:highlight w:val="white"/>
+          <w:lang w:bidi="he-IL"/>
+        </w:rPr>
+        <w:t xml:space="preserve">      </w:t>
+      </w:r>
+      <w:r>
+        <w:rPr>
+          <w:rFonts w:ascii="Consolas" w:hAnsi="Consolas" w:cs="Consolas"/>
+          <w:noProof/>
+          <w:color w:val="0000FF"/>
+          <w:sz w:val="19"/>
+          <w:szCs w:val="19"/>
+          <w:highlight w:val="white"/>
+          <w:lang w:bidi="he-IL"/>
+        </w:rPr>
+        <w:t>if</w:t>
+      </w:r>
+      <w:r>
+        <w:rPr>
+          <w:rFonts w:ascii="Consolas" w:hAnsi="Consolas" w:cs="Consolas"/>
+          <w:noProof/>
+          <w:color w:val="000000"/>
+          <w:sz w:val="19"/>
+          <w:szCs w:val="19"/>
+          <w:highlight w:val="white"/>
+          <w:lang w:bidi="he-IL"/>
+        </w:rPr>
+        <w:t xml:space="preserve"> (memcmp(buf_write, buf_read , </w:t>
+      </w:r>
+      <w:r>
+        <w:rPr>
+          <w:rFonts w:ascii="Consolas" w:hAnsi="Consolas" w:cs="Consolas"/>
+          <w:noProof/>
+          <w:color w:val="0000FF"/>
+          <w:sz w:val="19"/>
+          <w:szCs w:val="19"/>
+          <w:highlight w:val="white"/>
+          <w:lang w:bidi="he-IL"/>
+        </w:rPr>
+        <w:t>sizeof</w:t>
+      </w:r>
+      <w:r>
+        <w:rPr>
+          <w:rFonts w:ascii="Consolas" w:hAnsi="Consolas" w:cs="Consolas"/>
+          <w:noProof/>
+          <w:color w:val="000000"/>
+          <w:sz w:val="19"/>
+          <w:szCs w:val="19"/>
+          <w:highlight w:val="white"/>
+          <w:lang w:bidi="he-IL"/>
+        </w:rPr>
+        <w:t>(buf_write)) != 0)</w:t>
+      </w:r>
+    </w:p>
+    <w:p>
+      <w:pPr>
+        <w:shd w:val="clear" w:color="auto" w:fill="A5A5A5" w:themeFill="accent3"/>
+        <w:autoSpaceDE w:val="0"/>
+        <w:autoSpaceDN w:val="0"/>
+        <w:adjustRightInd w:val="0"/>
+        <w:spacing w:after="0" w:line="240" w:lineRule="auto"/>
+        <w:rPr>
+          <w:rFonts w:ascii="Consolas" w:hAnsi="Consolas" w:cs="Consolas"/>
+          <w:noProof/>
+          <w:color w:val="000000"/>
+          <w:sz w:val="19"/>
+          <w:szCs w:val="19"/>
+          <w:highlight w:val="white"/>
+          <w:lang w:bidi="he-IL"/>
+        </w:rPr>
+      </w:pPr>
+      <w:r>
+        <w:rPr>
+          <w:rFonts w:ascii="Consolas" w:hAnsi="Consolas" w:cs="Consolas"/>
+          <w:noProof/>
+          <w:color w:val="000000"/>
+          <w:sz w:val="19"/>
+          <w:szCs w:val="19"/>
+          <w:highlight w:val="white"/>
+          <w:lang w:bidi="he-IL"/>
+        </w:rPr>
+        <w:t xml:space="preserve">      {</w:t>
+      </w:r>
+    </w:p>
+    <w:p>
+      <w:pPr>
+        <w:shd w:val="clear" w:color="auto" w:fill="A5A5A5" w:themeFill="accent3"/>
+        <w:autoSpaceDE w:val="0"/>
+        <w:autoSpaceDN w:val="0"/>
+        <w:adjustRightInd w:val="0"/>
+        <w:spacing w:after="0" w:line="240" w:lineRule="auto"/>
+        <w:rPr>
+          <w:rFonts w:ascii="Consolas" w:hAnsi="Consolas" w:cs="Consolas"/>
+          <w:noProof/>
+          <w:color w:val="000000"/>
+          <w:sz w:val="19"/>
+          <w:szCs w:val="19"/>
+          <w:highlight w:val="white"/>
+          <w:lang w:bidi="he-IL"/>
+        </w:rPr>
+      </w:pPr>
+      <w:r>
+        <w:rPr>
+          <w:rFonts w:ascii="Consolas" w:hAnsi="Consolas" w:cs="Consolas"/>
+          <w:noProof/>
+          <w:color w:val="000000"/>
+          <w:sz w:val="19"/>
+          <w:szCs w:val="19"/>
+          <w:highlight w:val="white"/>
+          <w:lang w:bidi="he-IL"/>
+        </w:rPr>
+        <w:lastRenderedPageBreak/>
+        <w:t xml:space="preserve">         printf(</w:t>
+      </w:r>
+      <w:r>
+        <w:rPr>
+          <w:rFonts w:ascii="Consolas" w:hAnsi="Consolas" w:cs="Consolas"/>
+          <w:noProof/>
+          <w:color w:val="800000"/>
+          <w:sz w:val="19"/>
+          <w:szCs w:val="19"/>
+          <w:highlight w:val="white"/>
+          <w:lang w:bidi="he-IL"/>
+        </w:rPr>
+        <w:t>"error in compare buffers\n"</w:t>
+      </w:r>
+      <w:r>
+        <w:rPr>
+          <w:rFonts w:ascii="Consolas" w:hAnsi="Consolas" w:cs="Consolas"/>
+          <w:noProof/>
+          <w:color w:val="000000"/>
+          <w:sz w:val="19"/>
+          <w:szCs w:val="19"/>
+          <w:highlight w:val="white"/>
+          <w:lang w:bidi="he-IL"/>
+        </w:rPr>
+        <w:t>);</w:t>
+      </w:r>
+    </w:p>
+    <w:p>
+      <w:pPr>
+        <w:shd w:val="clear" w:color="auto" w:fill="A5A5A5" w:themeFill="accent3"/>
+        <w:autoSpaceDE w:val="0"/>
+        <w:autoSpaceDN w:val="0"/>
+        <w:adjustRightInd w:val="0"/>
+        <w:spacing w:after="0" w:line="240" w:lineRule="auto"/>
+        <w:rPr>
+          <w:rFonts w:ascii="Consolas" w:hAnsi="Consolas" w:cs="Consolas"/>
+          <w:noProof/>
+          <w:color w:val="000000"/>
+          <w:sz w:val="19"/>
+          <w:szCs w:val="19"/>
+          <w:highlight w:val="white"/>
+          <w:lang w:bidi="he-IL"/>
+        </w:rPr>
+      </w:pPr>
+      <w:r>
+        <w:rPr>
+          <w:rFonts w:ascii="Consolas" w:hAnsi="Consolas" w:cs="Consolas"/>
+          <w:noProof/>
+          <w:color w:val="000000"/>
+          <w:sz w:val="19"/>
+          <w:szCs w:val="19"/>
+          <w:highlight w:val="white"/>
+          <w:lang w:bidi="he-IL"/>
+        </w:rPr>
+        <w:t xml:space="preserve">         </w:t>
+      </w:r>
+      <w:r>
+        <w:rPr>
+          <w:rFonts w:ascii="Consolas" w:hAnsi="Consolas" w:cs="Consolas"/>
+          <w:noProof/>
+          <w:color w:val="0000FF"/>
+          <w:sz w:val="19"/>
+          <w:szCs w:val="19"/>
+          <w:highlight w:val="white"/>
+          <w:lang w:bidi="he-IL"/>
+        </w:rPr>
+        <w:t>for</w:t>
+      </w:r>
+      <w:r>
+        <w:rPr>
+          <w:rFonts w:ascii="Consolas" w:hAnsi="Consolas" w:cs="Consolas"/>
+          <w:noProof/>
+          <w:color w:val="000000"/>
+          <w:sz w:val="19"/>
+          <w:szCs w:val="19"/>
+          <w:highlight w:val="white"/>
+          <w:lang w:bidi="he-IL"/>
+        </w:rPr>
+        <w:t xml:space="preserve"> (</w:t>
+      </w:r>
+      <w:r>
+        <w:rPr>
+          <w:rFonts w:ascii="Consolas" w:hAnsi="Consolas" w:cs="Consolas"/>
+          <w:noProof/>
+          <w:color w:val="0000FF"/>
+          <w:sz w:val="19"/>
+          <w:szCs w:val="19"/>
+          <w:highlight w:val="white"/>
+          <w:lang w:bidi="he-IL"/>
+        </w:rPr>
+        <w:t>int</w:t>
+      </w:r>
+      <w:r>
+        <w:rPr>
+          <w:rFonts w:ascii="Consolas" w:hAnsi="Consolas" w:cs="Consolas"/>
+          <w:noProof/>
+          <w:color w:val="000000"/>
+          <w:sz w:val="19"/>
+          <w:szCs w:val="19"/>
+          <w:highlight w:val="white"/>
+          <w:lang w:bidi="he-IL"/>
+        </w:rPr>
+        <w:t xml:space="preserve"> i = 0; i &lt; </w:t>
+      </w:r>
+      <w:r>
+        <w:rPr>
+          <w:rFonts w:ascii="Consolas" w:hAnsi="Consolas" w:cs="Consolas"/>
+          <w:noProof/>
+          <w:color w:val="0000FF"/>
+          <w:sz w:val="19"/>
+          <w:szCs w:val="19"/>
+          <w:highlight w:val="white"/>
+          <w:lang w:bidi="he-IL"/>
+        </w:rPr>
+        <w:t>sizeof</w:t>
+      </w:r>
+      <w:r>
+        <w:rPr>
+          <w:rFonts w:ascii="Consolas" w:hAnsi="Consolas" w:cs="Consolas"/>
+          <w:noProof/>
+          <w:color w:val="000000"/>
+          <w:sz w:val="19"/>
+          <w:szCs w:val="19"/>
+          <w:highlight w:val="white"/>
+          <w:lang w:bidi="he-IL"/>
+        </w:rPr>
+        <w:t>(buf_write) ; i++)</w:t>
+      </w:r>
+    </w:p>
+    <w:p>
+      <w:pPr>
+        <w:shd w:val="clear" w:color="auto" w:fill="A5A5A5" w:themeFill="accent3"/>
+        <w:autoSpaceDE w:val="0"/>
+        <w:autoSpaceDN w:val="0"/>
+        <w:adjustRightInd w:val="0"/>
+        <w:spacing w:after="0" w:line="240" w:lineRule="auto"/>
+        <w:rPr>
+          <w:rFonts w:ascii="Consolas" w:hAnsi="Consolas" w:cs="Consolas"/>
+          <w:noProof/>
+          <w:color w:val="000000"/>
+          <w:sz w:val="19"/>
+          <w:szCs w:val="19"/>
+          <w:highlight w:val="white"/>
+          <w:lang w:bidi="he-IL"/>
+        </w:rPr>
+      </w:pPr>
+      <w:r>
+        <w:rPr>
+          <w:rFonts w:ascii="Consolas" w:hAnsi="Consolas" w:cs="Consolas"/>
+          <w:noProof/>
+          <w:color w:val="000000"/>
+          <w:sz w:val="19"/>
+          <w:szCs w:val="19"/>
+          <w:highlight w:val="white"/>
+          <w:lang w:bidi="he-IL"/>
+        </w:rPr>
+        <w:t xml:space="preserve">         {</w:t>
+      </w:r>
+    </w:p>
+    <w:p>
+      <w:pPr>
+        <w:shd w:val="clear" w:color="auto" w:fill="A5A5A5" w:themeFill="accent3"/>
+        <w:autoSpaceDE w:val="0"/>
+        <w:autoSpaceDN w:val="0"/>
+        <w:adjustRightInd w:val="0"/>
+        <w:spacing w:after="0" w:line="240" w:lineRule="auto"/>
+        <w:rPr>
+          <w:rFonts w:ascii="Consolas" w:hAnsi="Consolas" w:cs="Consolas"/>
+          <w:noProof/>
+          <w:color w:val="000000"/>
+          <w:sz w:val="19"/>
+          <w:szCs w:val="19"/>
+          <w:highlight w:val="white"/>
+          <w:lang w:bidi="he-IL"/>
+        </w:rPr>
+      </w:pPr>
+      <w:r>
+        <w:rPr>
+          <w:rFonts w:ascii="Consolas" w:hAnsi="Consolas" w:cs="Consolas"/>
+          <w:noProof/>
+          <w:color w:val="000000"/>
+          <w:sz w:val="19"/>
+          <w:szCs w:val="19"/>
+          <w:highlight w:val="white"/>
+          <w:lang w:bidi="he-IL"/>
+        </w:rPr>
+        <w:t xml:space="preserve">            printf(</w:t>
+      </w:r>
+      <w:r>
+        <w:rPr>
+          <w:rFonts w:ascii="Consolas" w:hAnsi="Consolas" w:cs="Consolas"/>
+          <w:noProof/>
+          <w:color w:val="800000"/>
+          <w:sz w:val="19"/>
+          <w:szCs w:val="19"/>
+          <w:highlight w:val="white"/>
+          <w:lang w:bidi="he-IL"/>
+        </w:rPr>
+        <w:t>"write %x  read %x\n"</w:t>
+      </w:r>
+      <w:r>
+        <w:rPr>
+          <w:rFonts w:ascii="Consolas" w:hAnsi="Consolas" w:cs="Consolas"/>
+          <w:noProof/>
+          <w:color w:val="000000"/>
+          <w:sz w:val="19"/>
+          <w:szCs w:val="19"/>
+          <w:highlight w:val="white"/>
+          <w:lang w:bidi="he-IL"/>
+        </w:rPr>
+        <w:t xml:space="preserve"> , buf_write[i] , buf_read[i]);</w:t>
+      </w:r>
+    </w:p>
+    <w:p>
+      <w:pPr>
+        <w:shd w:val="clear" w:color="auto" w:fill="A5A5A5" w:themeFill="accent3"/>
+        <w:autoSpaceDE w:val="0"/>
+        <w:autoSpaceDN w:val="0"/>
+        <w:adjustRightInd w:val="0"/>
+        <w:spacing w:after="0" w:line="240" w:lineRule="auto"/>
+        <w:rPr>
+          <w:rFonts w:ascii="Consolas" w:hAnsi="Consolas" w:cs="Consolas"/>
+          <w:noProof/>
+          <w:color w:val="000000"/>
+          <w:sz w:val="19"/>
+          <w:szCs w:val="19"/>
+          <w:highlight w:val="white"/>
+          <w:lang w:bidi="he-IL"/>
+        </w:rPr>
+      </w:pPr>
+      <w:r>
+        <w:rPr>
+          <w:rFonts w:ascii="Consolas" w:hAnsi="Consolas" w:cs="Consolas"/>
+          <w:noProof/>
+          <w:color w:val="000000"/>
+          <w:sz w:val="19"/>
+          <w:szCs w:val="19"/>
+          <w:highlight w:val="white"/>
+          <w:lang w:bidi="he-IL"/>
+        </w:rPr>
+        <w:t xml:space="preserve">         }                 </w:t>
+      </w:r>
+    </w:p>
+    <w:p>
+      <w:pPr>
+        <w:shd w:val="clear" w:color="auto" w:fill="A5A5A5" w:themeFill="accent3"/>
+        <w:autoSpaceDE w:val="0"/>
+        <w:autoSpaceDN w:val="0"/>
+        <w:adjustRightInd w:val="0"/>
+        <w:spacing w:after="0" w:line="240" w:lineRule="auto"/>
+        <w:rPr>
+          <w:rFonts w:ascii="Consolas" w:hAnsi="Consolas" w:cs="Consolas"/>
+          <w:noProof/>
+          <w:color w:val="000000"/>
+          <w:sz w:val="19"/>
+          <w:szCs w:val="19"/>
+          <w:highlight w:val="white"/>
+          <w:lang w:bidi="he-IL"/>
+        </w:rPr>
+      </w:pPr>
+      <w:r>
+        <w:rPr>
+          <w:rFonts w:ascii="Consolas" w:hAnsi="Consolas" w:cs="Consolas"/>
+          <w:noProof/>
+          <w:color w:val="000000"/>
+          <w:sz w:val="19"/>
+          <w:szCs w:val="19"/>
+          <w:highlight w:val="white"/>
+          <w:lang w:bidi="he-IL"/>
+        </w:rPr>
+        <w:t xml:space="preserve">      } </w:t>
+      </w:r>
+      <w:r>
+        <w:rPr>
+          <w:rFonts w:ascii="Consolas" w:hAnsi="Consolas" w:cs="Consolas"/>
+          <w:noProof/>
+          <w:color w:val="0000FF"/>
+          <w:sz w:val="19"/>
+          <w:szCs w:val="19"/>
+          <w:highlight w:val="white"/>
+          <w:lang w:bidi="he-IL"/>
+        </w:rPr>
+        <w:t>else</w:t>
+      </w:r>
+      <w:r>
+        <w:rPr>
+          <w:rFonts w:ascii="Consolas" w:hAnsi="Consolas" w:cs="Consolas"/>
+          <w:noProof/>
+          <w:color w:val="000000"/>
+          <w:sz w:val="19"/>
+          <w:szCs w:val="19"/>
+          <w:highlight w:val="white"/>
+          <w:lang w:bidi="he-IL"/>
+        </w:rPr>
+        <w:t xml:space="preserve"> {</w:t>
+      </w:r>
+    </w:p>
+    <w:p>
+      <w:pPr>
+        <w:shd w:val="clear" w:color="auto" w:fill="A5A5A5" w:themeFill="accent3"/>
+        <w:autoSpaceDE w:val="0"/>
+        <w:autoSpaceDN w:val="0"/>
+        <w:adjustRightInd w:val="0"/>
+        <w:spacing w:after="0" w:line="240" w:lineRule="auto"/>
+        <w:rPr>
+          <w:rFonts w:ascii="Consolas" w:hAnsi="Consolas" w:cs="Consolas"/>
+          <w:noProof/>
+          <w:color w:val="000000"/>
+          <w:sz w:val="19"/>
+          <w:szCs w:val="19"/>
+          <w:highlight w:val="white"/>
+          <w:lang w:bidi="he-IL"/>
+        </w:rPr>
+      </w:pPr>
+      <w:r>
+        <w:rPr>
+          <w:rFonts w:ascii="Consolas" w:hAnsi="Consolas" w:cs="Consolas"/>
+          <w:noProof/>
+          <w:color w:val="000000"/>
+          <w:sz w:val="19"/>
+          <w:szCs w:val="19"/>
+          <w:highlight w:val="white"/>
+          <w:lang w:bidi="he-IL"/>
+        </w:rPr>
+        <w:t xml:space="preserve">        printf(</w:t>
+      </w:r>
+      <w:r>
+        <w:rPr>
+          <w:rFonts w:ascii="Consolas" w:hAnsi="Consolas" w:cs="Consolas"/>
+          <w:noProof/>
+          <w:color w:val="800000"/>
+          <w:sz w:val="19"/>
+          <w:szCs w:val="19"/>
+          <w:highlight w:val="white"/>
+          <w:lang w:bidi="he-IL"/>
+        </w:rPr>
+        <w:t>"Ok[%d]\r"</w:t>
+      </w:r>
+      <w:r>
+        <w:rPr>
+          <w:rFonts w:ascii="Consolas" w:hAnsi="Consolas" w:cs="Consolas"/>
+          <w:noProof/>
+          <w:color w:val="000000"/>
+          <w:sz w:val="19"/>
+          <w:szCs w:val="19"/>
+          <w:highlight w:val="white"/>
+          <w:lang w:bidi="he-IL"/>
+        </w:rPr>
+        <w:t xml:space="preserve"> , ++countok);</w:t>
+      </w:r>
+    </w:p>
+    <w:p>
+      <w:pPr>
+        <w:shd w:val="clear" w:color="auto" w:fill="A5A5A5" w:themeFill="accent3"/>
+        <w:autoSpaceDE w:val="0"/>
+        <w:autoSpaceDN w:val="0"/>
+        <w:adjustRightInd w:val="0"/>
+        <w:spacing w:after="0" w:line="240" w:lineRule="auto"/>
+        <w:rPr>
+          <w:rFonts w:ascii="Consolas" w:hAnsi="Consolas" w:cs="Consolas"/>
+          <w:noProof/>
+          <w:color w:val="000000"/>
+          <w:sz w:val="19"/>
+          <w:szCs w:val="19"/>
+          <w:highlight w:val="white"/>
+          <w:lang w:bidi="he-IL"/>
+        </w:rPr>
+      </w:pPr>
+      <w:r>
+        <w:rPr>
+          <w:rFonts w:ascii="Consolas" w:hAnsi="Consolas" w:cs="Consolas"/>
+          <w:noProof/>
+          <w:color w:val="000000"/>
+          <w:sz w:val="19"/>
+          <w:szCs w:val="19"/>
+          <w:highlight w:val="white"/>
+          <w:lang w:bidi="he-IL"/>
+        </w:rPr>
+        <w:t xml:space="preserve">        fflush(stdout);</w:t>
+      </w:r>
+    </w:p>
+    <w:p>
+      <w:pPr>
+        <w:shd w:val="clear" w:color="auto" w:fill="A5A5A5" w:themeFill="accent3"/>
+        <w:autoSpaceDE w:val="0"/>
+        <w:autoSpaceDN w:val="0"/>
+        <w:adjustRightInd w:val="0"/>
+        <w:spacing w:after="0" w:line="240" w:lineRule="auto"/>
+        <w:rPr>
+          <w:rFonts w:ascii="Consolas" w:hAnsi="Consolas" w:cs="Consolas"/>
+          <w:noProof/>
+          <w:color w:val="000000"/>
+          <w:sz w:val="19"/>
+          <w:szCs w:val="19"/>
+          <w:highlight w:val="white"/>
+          <w:lang w:bidi="he-IL"/>
+        </w:rPr>
+      </w:pPr>
+      <w:r>
+        <w:rPr>
+          <w:rFonts w:ascii="Consolas" w:hAnsi="Consolas" w:cs="Consolas"/>
+          <w:noProof/>
+          <w:color w:val="000000"/>
+          <w:sz w:val="19"/>
+          <w:szCs w:val="19"/>
+          <w:highlight w:val="white"/>
+          <w:lang w:bidi="he-IL"/>
+        </w:rPr>
+        <w:t xml:space="preserve">      }</w:t>
+      </w:r>
+    </w:p>
+    <w:p>
+      <w:pPr>
+        <w:shd w:val="clear" w:color="auto" w:fill="A5A5A5" w:themeFill="accent3"/>
+        <w:autoSpaceDE w:val="0"/>
+        <w:autoSpaceDN w:val="0"/>
+        <w:adjustRightInd w:val="0"/>
+        <w:spacing w:after="0" w:line="240" w:lineRule="auto"/>
+        <w:rPr>
+          <w:rFonts w:ascii="Consolas" w:hAnsi="Consolas" w:cs="Consolas"/>
+          <w:noProof/>
+          <w:color w:val="000000"/>
+          <w:sz w:val="19"/>
+          <w:szCs w:val="19"/>
+          <w:highlight w:val="white"/>
+          <w:lang w:bidi="he-IL"/>
+        </w:rPr>
+      </w:pPr>
+      <w:r>
+        <w:rPr>
+          <w:rFonts w:ascii="Consolas" w:hAnsi="Consolas" w:cs="Consolas"/>
+          <w:noProof/>
+          <w:color w:val="000000"/>
+          <w:sz w:val="19"/>
+          <w:szCs w:val="19"/>
+          <w:highlight w:val="white"/>
+          <w:lang w:bidi="he-IL"/>
+        </w:rPr>
+        <w:t xml:space="preserve">   }</w:t>
+      </w:r>
+    </w:p>
+    <w:p>
+      <w:pPr>
+        <w:shd w:val="clear" w:color="auto" w:fill="A5A5A5" w:themeFill="accent3"/>
+        <w:autoSpaceDE w:val="0"/>
+        <w:autoSpaceDN w:val="0"/>
+        <w:adjustRightInd w:val="0"/>
+        <w:spacing w:after="0" w:line="240" w:lineRule="auto"/>
+        <w:rPr>
+          <w:rFonts w:ascii="Consolas" w:hAnsi="Consolas" w:cs="Consolas"/>
+          <w:noProof/>
+          <w:color w:val="000000"/>
+          <w:sz w:val="19"/>
+          <w:szCs w:val="19"/>
+          <w:highlight w:val="white"/>
+          <w:lang w:bidi="he-IL"/>
+        </w:rPr>
+      </w:pPr>
+    </w:p>
+    <w:p>
+      <w:pPr>
+        <w:shd w:val="clear" w:color="auto" w:fill="A5A5A5" w:themeFill="accent3"/>
+        <w:autoSpaceDE w:val="0"/>
+        <w:autoSpaceDN w:val="0"/>
+        <w:adjustRightInd w:val="0"/>
+        <w:spacing w:after="0" w:line="240" w:lineRule="auto"/>
+        <w:rPr>
+          <w:rFonts w:ascii="Consolas" w:hAnsi="Consolas" w:cs="Consolas"/>
+          <w:noProof/>
+          <w:color w:val="000000"/>
+          <w:sz w:val="19"/>
+          <w:szCs w:val="19"/>
+          <w:highlight w:val="white"/>
+          <w:lang w:bidi="he-IL"/>
+        </w:rPr>
+      </w:pPr>
+      <w:r>
+        <w:rPr>
+          <w:rFonts w:ascii="Consolas" w:hAnsi="Consolas" w:cs="Consolas"/>
+          <w:noProof/>
+          <w:color w:val="000000"/>
+          <w:sz w:val="19"/>
+          <w:szCs w:val="19"/>
+          <w:highlight w:val="white"/>
+          <w:lang w:bidi="he-IL"/>
+        </w:rPr>
+        <w:t xml:space="preserve">   printf(</w:t>
+      </w:r>
+      <w:r>
+        <w:rPr>
+          <w:rFonts w:ascii="Consolas" w:hAnsi="Consolas" w:cs="Consolas"/>
+          <w:noProof/>
+          <w:color w:val="800000"/>
+          <w:sz w:val="19"/>
+          <w:szCs w:val="19"/>
+          <w:highlight w:val="white"/>
+          <w:lang w:bidi="he-IL"/>
+        </w:rPr>
+        <w:t>"finished\n"</w:t>
+      </w:r>
+      <w:r>
+        <w:rPr>
+          <w:rFonts w:ascii="Consolas" w:hAnsi="Consolas" w:cs="Consolas"/>
+          <w:noProof/>
+          <w:color w:val="000000"/>
+          <w:sz w:val="19"/>
+          <w:szCs w:val="19"/>
+          <w:highlight w:val="white"/>
+          <w:lang w:bidi="he-IL"/>
+        </w:rPr>
+        <w:t>);</w:t>
+      </w:r>
+    </w:p>
+    <w:p>
+      <w:pPr>
+        <w:shd w:val="clear" w:color="auto" w:fill="A5A5A5" w:themeFill="accent3"/>
+        <w:autoSpaceDE w:val="0"/>
+        <w:autoSpaceDN w:val="0"/>
+        <w:adjustRightInd w:val="0"/>
+        <w:spacing w:after="0" w:line="240" w:lineRule="auto"/>
+        <w:rPr>
+          <w:rFonts w:ascii="Consolas" w:hAnsi="Consolas" w:cs="Consolas"/>
+          <w:noProof/>
+          <w:color w:val="000000"/>
+          <w:sz w:val="19"/>
+          <w:szCs w:val="19"/>
+          <w:highlight w:val="white"/>
+          <w:lang w:bidi="he-IL"/>
+        </w:rPr>
+      </w:pPr>
+      <w:r>
+        <w:rPr>
+          <w:rFonts w:ascii="Consolas" w:hAnsi="Consolas" w:cs="Consolas"/>
+          <w:noProof/>
+          <w:color w:val="000000"/>
+          <w:sz w:val="19"/>
+          <w:szCs w:val="19"/>
+          <w:highlight w:val="white"/>
+          <w:lang w:bidi="he-IL"/>
+        </w:rPr>
+        <w:t xml:space="preserve">   close(fd);</w:t>
+      </w:r>
+    </w:p>
+    <w:p>
+      <w:pPr>
+        <w:shd w:val="clear" w:color="auto" w:fill="A5A5A5" w:themeFill="accent3"/>
+        <w:autoSpaceDE w:val="0"/>
+        <w:autoSpaceDN w:val="0"/>
+        <w:adjustRightInd w:val="0"/>
+        <w:spacing w:after="0" w:line="240" w:lineRule="auto"/>
+        <w:rPr>
+          <w:rFonts w:ascii="Consolas" w:hAnsi="Consolas" w:cs="Consolas"/>
+          <w:color w:val="000000"/>
+          <w:sz w:val="19"/>
+          <w:szCs w:val="19"/>
+          <w:highlight w:val="white"/>
+          <w:lang w:bidi="he-IL"/>
+        </w:rPr>
+      </w:pPr>
+    </w:p>
+    <w:p>
+      <w:pPr>
+        <w:shd w:val="clear" w:color="auto" w:fill="A5A5A5" w:themeFill="accent3"/>
+        <w:rPr>
+          <w:rFonts w:cs="Consolas"/>
+          <w:color w:val="4472C4" w:themeColor="accent1"/>
+          <w:sz w:val="36"/>
+          <w:szCs w:val="36"/>
+          <w:lang w:bidi="he-IL"/>
+          <w14:shadow w14:blurRad="38100" w14:dist="25400" w14:dir="5400000" w14:sx="100000" w14:sy="100000" w14:kx="0" w14:ky="0" w14:algn="ctr">
+            <w14:srgbClr w14:val="6E747A">
+              <w14:alpha w14:val="57000"/>
+            </w14:srgbClr>
+          </w14:shadow>
+          <w14:textOutline w14:w="0" w14:cap="flat" w14:cmpd="sng" w14:algn="ctr">
+            <w14:noFill/>
+            <w14:prstDash w14:val="solid"/>
+            <w14:round/>
+          </w14:textOutline>
+        </w:rPr>
+      </w:pPr>
+      <w:r>
+        <w:rPr>
+          <w:rFonts w:ascii="Consolas" w:hAnsi="Consolas" w:cs="Consolas"/>
+          <w:color w:val="000000"/>
+          <w:sz w:val="19"/>
+          <w:szCs w:val="19"/>
+          <w:highlight w:val="white"/>
+          <w:lang w:bidi="he-IL"/>
+        </w:rPr>
+        <w:t>}</w:t>
+      </w:r>
+    </w:p>
+    <w:p>
+      <w:pPr>
+        <w:pStyle w:val="NoSpacing"/>
+        <w:rPr>
+          <w:lang w:bidi="he-IL"/>
+        </w:rPr>
+      </w:pPr>
+      <w:r>
+        <w:rPr>
+          <w:lang w:bidi="he-IL"/>
+        </w:rPr>
+        <w:t>The activate script (source ACTIVATE.sh)</w:t>
+      </w:r>
+    </w:p>
+    <w:p>
+      <w:pPr>
+        <w:pStyle w:val="NoSpacing"/>
+        <w:rPr>
+          <w:lang w:bidi="he-IL"/>
+        </w:rPr>
+      </w:pPr>
+      <w:r>
+        <w:rPr>
+          <w:lang w:bidi="he-IL"/>
+        </w:rPr>
+        <w:t xml:space="preserve">Adding the buildroot </w:t>
+      </w:r>
+      <w:proofErr w:type="gramStart"/>
+      <w:r>
+        <w:rPr>
+          <w:lang w:bidi="he-IL"/>
+        </w:rPr>
+        <w:t>compile  to</w:t>
+      </w:r>
+      <w:proofErr w:type="gramEnd"/>
+      <w:r>
+        <w:rPr>
+          <w:lang w:bidi="he-IL"/>
+        </w:rPr>
+        <w:t xml:space="preserve"> path!</w:t>
+      </w:r>
+    </w:p>
+    <w:p>
+      <w:pPr>
+        <w:rPr>
+          <w:rFonts w:cs="Consolas"/>
+          <w:sz w:val="24"/>
+          <w:szCs w:val="24"/>
+          <w:lang w:bidi="he-IL"/>
+        </w:rPr>
+      </w:pPr>
+    </w:p>
+    <w:p>
+      <w:pPr>
+        <w:autoSpaceDE w:val="0"/>
+        <w:autoSpaceDN w:val="0"/>
+        <w:adjustRightInd w:val="0"/>
+        <w:spacing w:after="0" w:line="240" w:lineRule="auto"/>
+        <w:rPr>
+          <w:rFonts w:ascii="Consolas" w:hAnsi="Consolas" w:cs="Consolas"/>
+          <w:color w:val="000000"/>
+          <w:sz w:val="19"/>
+          <w:szCs w:val="19"/>
+          <w:highlight w:val="white"/>
+          <w:lang w:bidi="he-IL"/>
+        </w:rPr>
+      </w:pPr>
+      <w:r>
+        <w:rPr>
+          <w:rFonts w:ascii="Consolas" w:hAnsi="Consolas" w:cs="Consolas"/>
+          <w:color w:val="000000"/>
+          <w:sz w:val="19"/>
+          <w:szCs w:val="19"/>
+          <w:highlight w:val="white"/>
+          <w:lang w:bidi="he-IL"/>
+        </w:rPr>
+        <w:t>BBB_C_COMP=/mnt/b/buildroot/bbb_processor_sdk/buildroot-2017.05.1/output/host/usr/bin</w:t>
+      </w:r>
+    </w:p>
+    <w:p>
+      <w:pPr>
+        <w:autoSpaceDE w:val="0"/>
+        <w:autoSpaceDN w:val="0"/>
+        <w:adjustRightInd w:val="0"/>
+        <w:spacing w:after="0" w:line="240" w:lineRule="auto"/>
+        <w:rPr>
+          <w:rFonts w:ascii="Consolas" w:hAnsi="Consolas" w:cs="Consolas"/>
+          <w:color w:val="000000"/>
+          <w:sz w:val="19"/>
+          <w:szCs w:val="19"/>
+          <w:highlight w:val="white"/>
+          <w:lang w:bidi="he-IL"/>
+        </w:rPr>
+      </w:pPr>
+      <w:r>
+        <w:rPr>
+          <w:rFonts w:ascii="Consolas" w:hAnsi="Consolas" w:cs="Consolas"/>
+          <w:color w:val="000000"/>
+          <w:sz w:val="19"/>
+          <w:szCs w:val="19"/>
+          <w:highlight w:val="white"/>
+          <w:lang w:bidi="he-IL"/>
+        </w:rPr>
+        <w:t>export PATH=$</w:t>
+      </w:r>
+      <w:proofErr w:type="gramStart"/>
+      <w:r>
+        <w:rPr>
+          <w:rFonts w:ascii="Consolas" w:hAnsi="Consolas" w:cs="Consolas"/>
+          <w:color w:val="000000"/>
+          <w:sz w:val="19"/>
+          <w:szCs w:val="19"/>
+          <w:highlight w:val="white"/>
+          <w:lang w:bidi="he-IL"/>
+        </w:rPr>
+        <w:t>PATH:$</w:t>
+      </w:r>
+      <w:proofErr w:type="gramEnd"/>
+      <w:r>
+        <w:rPr>
+          <w:rFonts w:ascii="Consolas" w:hAnsi="Consolas" w:cs="Consolas"/>
+          <w:color w:val="000000"/>
+          <w:sz w:val="19"/>
+          <w:szCs w:val="19"/>
+          <w:highlight w:val="white"/>
+          <w:lang w:bidi="he-IL"/>
+        </w:rPr>
+        <w:t>BBB_C_COMP</w:t>
+      </w:r>
+    </w:p>
+    <w:p>
+      <w:pPr>
+        <w:autoSpaceDE w:val="0"/>
+        <w:autoSpaceDN w:val="0"/>
+        <w:adjustRightInd w:val="0"/>
+        <w:spacing w:after="0" w:line="240" w:lineRule="auto"/>
+        <w:rPr>
+          <w:rFonts w:ascii="Consolas" w:hAnsi="Consolas" w:cs="Consolas"/>
+          <w:color w:val="000000"/>
+          <w:sz w:val="19"/>
+          <w:szCs w:val="19"/>
+          <w:highlight w:val="white"/>
+          <w:lang w:bidi="he-IL"/>
+        </w:rPr>
+      </w:pPr>
+    </w:p>
+    <w:p>
+      <w:pPr>
+        <w:autoSpaceDE w:val="0"/>
+        <w:autoSpaceDN w:val="0"/>
+        <w:adjustRightInd w:val="0"/>
+        <w:spacing w:after="0" w:line="240" w:lineRule="auto"/>
+        <w:rPr>
+          <w:rFonts w:ascii="Consolas" w:hAnsi="Consolas" w:cs="Consolas"/>
+          <w:color w:val="000000"/>
+          <w:sz w:val="19"/>
+          <w:szCs w:val="19"/>
+          <w:highlight w:val="white"/>
+          <w:lang w:bidi="he-IL"/>
+        </w:rPr>
+      </w:pPr>
+    </w:p>
+    <w:p>
+      <w:pPr>
+        <w:rPr>
+          <w:rFonts w:cs="Consolas"/>
+          <w:sz w:val="24"/>
+          <w:szCs w:val="24"/>
+          <w:lang w:bidi="he-IL"/>
+        </w:rPr>
+      </w:pPr>
+      <w:r>
+        <w:rPr>
+          <w:rFonts w:cs="Consolas"/>
+          <w:sz w:val="24"/>
+          <w:szCs w:val="24"/>
+          <w:lang w:bidi="he-IL"/>
+        </w:rPr>
+        <w:t xml:space="preserve">From </w:t>
+      </w:r>
       <w:bookmarkStart w:id="0" w:name="_GoBack"/>
       <w:bookmarkEnd w:id="0"/>
+      <w:r>
+        <w:rPr>
+          <w:rFonts w:cs="Consolas"/>
+          <w:sz w:val="24"/>
+          <w:szCs w:val="24"/>
+          <w:lang w:bidi="he-IL"/>
+        </w:rPr>
+        <w:t>here,</w:t>
+      </w:r>
+      <w:r>
+        <w:rPr>
+          <w:rFonts w:cs="Consolas"/>
+          <w:sz w:val="24"/>
+          <w:szCs w:val="24"/>
+          <w:lang w:bidi="he-IL"/>
+        </w:rPr>
+        <w:t xml:space="preserve"> the </w:t>
+      </w:r>
+      <w:r>
+        <w:rPr>
+          <w:rFonts w:cs="Consolas"/>
+          <w:sz w:val="24"/>
+          <w:szCs w:val="24"/>
+          <w:lang w:bidi="he-IL"/>
+        </w:rPr>
+        <w:t>M</w:t>
+      </w:r>
+      <w:r>
+        <w:rPr>
+          <w:rFonts w:cs="Consolas"/>
+          <w:sz w:val="24"/>
+          <w:szCs w:val="24"/>
+          <w:lang w:bidi="he-IL"/>
+        </w:rPr>
+        <w:t>akefile is easy:</w:t>
+      </w:r>
+    </w:p>
+    <w:p>
+      <w:pPr>
+        <w:rPr>
+          <w:rFonts w:cs="Consolas"/>
+          <w:sz w:val="24"/>
+          <w:szCs w:val="24"/>
+          <w:lang w:bidi="he-IL"/>
+        </w:rPr>
+      </w:pPr>
+    </w:p>
+    <w:p>
+      <w:pPr>
+        <w:autoSpaceDE w:val="0"/>
+        <w:autoSpaceDN w:val="0"/>
+        <w:adjustRightInd w:val="0"/>
+        <w:spacing w:after="0" w:line="240" w:lineRule="auto"/>
+        <w:rPr>
+          <w:rFonts w:ascii="Consolas" w:hAnsi="Consolas" w:cs="Consolas"/>
+          <w:noProof/>
+          <w:color w:val="000000"/>
+          <w:sz w:val="19"/>
+          <w:szCs w:val="19"/>
+          <w:highlight w:val="white"/>
+          <w:lang w:bidi="he-IL"/>
+        </w:rPr>
+      </w:pPr>
+      <w:r>
+        <w:rPr>
+          <w:rFonts w:ascii="Consolas" w:hAnsi="Consolas" w:cs="Consolas"/>
+          <w:noProof/>
+          <w:color w:val="000000"/>
+          <w:sz w:val="19"/>
+          <w:szCs w:val="19"/>
+          <w:highlight w:val="white"/>
+          <w:lang w:bidi="he-IL"/>
+        </w:rPr>
+        <w:t>CC = arm-linux-gnueabihf-gcc</w:t>
+      </w:r>
+    </w:p>
+    <w:p>
+      <w:pPr>
+        <w:autoSpaceDE w:val="0"/>
+        <w:autoSpaceDN w:val="0"/>
+        <w:adjustRightInd w:val="0"/>
+        <w:spacing w:after="0" w:line="240" w:lineRule="auto"/>
+        <w:rPr>
+          <w:rFonts w:ascii="Consolas" w:hAnsi="Consolas" w:cs="Consolas"/>
+          <w:noProof/>
+          <w:color w:val="000000"/>
+          <w:sz w:val="19"/>
+          <w:szCs w:val="19"/>
+          <w:highlight w:val="white"/>
+          <w:lang w:bidi="he-IL"/>
+        </w:rPr>
+      </w:pPr>
+    </w:p>
+    <w:p>
+      <w:pPr>
+        <w:autoSpaceDE w:val="0"/>
+        <w:autoSpaceDN w:val="0"/>
+        <w:adjustRightInd w:val="0"/>
+        <w:spacing w:after="0" w:line="240" w:lineRule="auto"/>
+        <w:rPr>
+          <w:rFonts w:ascii="Consolas" w:hAnsi="Consolas" w:cs="Consolas"/>
+          <w:noProof/>
+          <w:color w:val="000000"/>
+          <w:sz w:val="19"/>
+          <w:szCs w:val="19"/>
+          <w:highlight w:val="white"/>
+          <w:lang w:bidi="he-IL"/>
+        </w:rPr>
+      </w:pPr>
+      <w:r>
+        <w:rPr>
+          <w:rFonts w:ascii="Consolas" w:hAnsi="Consolas" w:cs="Consolas"/>
+          <w:noProof/>
+          <w:color w:val="000000"/>
+          <w:sz w:val="19"/>
+          <w:szCs w:val="19"/>
+          <w:highlight w:val="white"/>
+          <w:lang w:bidi="he-IL"/>
+        </w:rPr>
+        <w:t>SRC=$(wildcard *.c)</w:t>
+      </w:r>
+    </w:p>
+    <w:p>
+      <w:pPr>
+        <w:autoSpaceDE w:val="0"/>
+        <w:autoSpaceDN w:val="0"/>
+        <w:adjustRightInd w:val="0"/>
+        <w:spacing w:after="0" w:line="240" w:lineRule="auto"/>
+        <w:rPr>
+          <w:rFonts w:ascii="Consolas" w:hAnsi="Consolas" w:cs="Consolas"/>
+          <w:noProof/>
+          <w:color w:val="000000"/>
+          <w:sz w:val="19"/>
+          <w:szCs w:val="19"/>
+          <w:highlight w:val="white"/>
+          <w:lang w:bidi="he-IL"/>
+        </w:rPr>
+      </w:pPr>
+    </w:p>
+    <w:p>
+      <w:pPr>
+        <w:autoSpaceDE w:val="0"/>
+        <w:autoSpaceDN w:val="0"/>
+        <w:adjustRightInd w:val="0"/>
+        <w:spacing w:after="0" w:line="240" w:lineRule="auto"/>
+        <w:rPr>
+          <w:rFonts w:ascii="Consolas" w:hAnsi="Consolas" w:cs="Consolas"/>
+          <w:noProof/>
+          <w:color w:val="000000"/>
+          <w:sz w:val="19"/>
+          <w:szCs w:val="19"/>
+          <w:highlight w:val="white"/>
+          <w:lang w:bidi="he-IL"/>
+        </w:rPr>
+      </w:pPr>
+      <w:r>
+        <w:rPr>
+          <w:rFonts w:ascii="Consolas" w:hAnsi="Consolas" w:cs="Consolas"/>
+          <w:noProof/>
+          <w:color w:val="000000"/>
+          <w:sz w:val="19"/>
+          <w:szCs w:val="19"/>
+          <w:highlight w:val="white"/>
+          <w:lang w:bidi="he-IL"/>
+        </w:rPr>
+        <w:t>i2c_test: $(SRC)</w:t>
+      </w:r>
+    </w:p>
+    <w:p>
+      <w:pPr>
+        <w:autoSpaceDE w:val="0"/>
+        <w:autoSpaceDN w:val="0"/>
+        <w:adjustRightInd w:val="0"/>
+        <w:spacing w:after="0" w:line="240" w:lineRule="auto"/>
+        <w:rPr>
+          <w:rFonts w:ascii="Consolas" w:hAnsi="Consolas" w:cs="Consolas"/>
+          <w:noProof/>
+          <w:color w:val="000000"/>
+          <w:sz w:val="19"/>
+          <w:szCs w:val="19"/>
+          <w:highlight w:val="white"/>
+          <w:lang w:bidi="he-IL"/>
+        </w:rPr>
+      </w:pPr>
+      <w:r>
+        <w:rPr>
+          <w:rFonts w:ascii="Consolas" w:hAnsi="Consolas" w:cs="Consolas"/>
+          <w:noProof/>
+          <w:color w:val="000000"/>
+          <w:sz w:val="19"/>
+          <w:szCs w:val="19"/>
+          <w:highlight w:val="white"/>
+          <w:lang w:bidi="he-IL"/>
+        </w:rPr>
+        <w:tab/>
+        <w:t>$(CC) -o $@ $^ $(CFLAGS)  -I$(INCLUDE)  -L$(LIBS)</w:t>
+      </w:r>
+    </w:p>
+    <w:p>
+      <w:pPr>
+        <w:autoSpaceDE w:val="0"/>
+        <w:autoSpaceDN w:val="0"/>
+        <w:adjustRightInd w:val="0"/>
+        <w:spacing w:after="0" w:line="240" w:lineRule="auto"/>
+        <w:rPr>
+          <w:rFonts w:ascii="Consolas" w:hAnsi="Consolas" w:cs="Consolas"/>
+          <w:noProof/>
+          <w:color w:val="000000"/>
+          <w:sz w:val="19"/>
+          <w:szCs w:val="19"/>
+          <w:highlight w:val="white"/>
+          <w:lang w:bidi="he-IL"/>
+        </w:rPr>
+      </w:pPr>
+      <w:r>
+        <w:rPr>
+          <w:rFonts w:ascii="Consolas" w:hAnsi="Consolas" w:cs="Consolas"/>
+          <w:noProof/>
+          <w:color w:val="000000"/>
+          <w:sz w:val="19"/>
+          <w:szCs w:val="19"/>
+          <w:highlight w:val="white"/>
+          <w:lang w:bidi="he-IL"/>
+        </w:rPr>
+        <w:t xml:space="preserve">   </w:t>
+      </w:r>
+    </w:p>
+    <w:p>
+      <w:pPr>
+        <w:autoSpaceDE w:val="0"/>
+        <w:autoSpaceDN w:val="0"/>
+        <w:adjustRightInd w:val="0"/>
+        <w:spacing w:after="0" w:line="240" w:lineRule="auto"/>
+        <w:rPr>
+          <w:rFonts w:ascii="Consolas" w:hAnsi="Consolas" w:cs="Consolas"/>
+          <w:noProof/>
+          <w:color w:val="000000"/>
+          <w:sz w:val="19"/>
+          <w:szCs w:val="19"/>
+          <w:highlight w:val="white"/>
+          <w:lang w:bidi="he-IL"/>
+        </w:rPr>
+      </w:pPr>
+      <w:r>
+        <w:rPr>
+          <w:rFonts w:ascii="Consolas" w:hAnsi="Consolas" w:cs="Consolas"/>
+          <w:noProof/>
+          <w:color w:val="000000"/>
+          <w:sz w:val="19"/>
+          <w:szCs w:val="19"/>
+          <w:highlight w:val="white"/>
+          <w:lang w:bidi="he-IL"/>
+        </w:rPr>
+        <w:t xml:space="preserve">   </w:t>
+      </w:r>
+    </w:p>
+    <w:p>
+      <w:pPr>
+        <w:autoSpaceDE w:val="0"/>
+        <w:autoSpaceDN w:val="0"/>
+        <w:adjustRightInd w:val="0"/>
+        <w:spacing w:after="0" w:line="240" w:lineRule="auto"/>
+        <w:rPr>
+          <w:rFonts w:ascii="Consolas" w:hAnsi="Consolas" w:cs="Consolas"/>
+          <w:noProof/>
+          <w:color w:val="000000"/>
+          <w:sz w:val="19"/>
+          <w:szCs w:val="19"/>
+          <w:highlight w:val="white"/>
+          <w:lang w:bidi="he-IL"/>
+        </w:rPr>
+      </w:pPr>
+      <w:r>
+        <w:rPr>
+          <w:rFonts w:ascii="Consolas" w:hAnsi="Consolas" w:cs="Consolas"/>
+          <w:noProof/>
+          <w:color w:val="000000"/>
+          <w:sz w:val="19"/>
+          <w:szCs w:val="19"/>
+          <w:highlight w:val="white"/>
+          <w:lang w:bidi="he-IL"/>
+        </w:rPr>
+        <w:t>clean:</w:t>
+      </w:r>
+    </w:p>
+    <w:p>
+      <w:pPr>
+        <w:rPr>
+          <w:rFonts w:cs="Consolas"/>
+          <w:noProof/>
+          <w:sz w:val="24"/>
+          <w:szCs w:val="24"/>
+          <w:lang w:bidi="he-IL"/>
+        </w:rPr>
+      </w:pPr>
+      <w:r>
+        <w:rPr>
+          <w:rFonts w:ascii="Consolas" w:hAnsi="Consolas" w:cs="Consolas"/>
+          <w:noProof/>
+          <w:color w:val="000000"/>
+          <w:sz w:val="19"/>
+          <w:szCs w:val="19"/>
+          <w:highlight w:val="white"/>
+          <w:lang w:bidi="he-IL"/>
+        </w:rPr>
+        <w:tab/>
+        <w:t>rm *.o i2c_test</w:t>
+      </w:r>
+    </w:p>
+    <w:p>
+      <w:pPr>
+        <w:rPr>
+          <w:rFonts w:cs="Consolas"/>
+          <w:sz w:val="24"/>
+          <w:szCs w:val="24"/>
+          <w:lang w:bidi="he-IL"/>
+        </w:rPr>
+      </w:pPr>
+    </w:p>
+    <w:p>
+      <w:pPr>
+        <w:rPr>
+          <w:rFonts w:cs="Consolas"/>
+          <w:sz w:val="24"/>
+          <w:szCs w:val="24"/>
+          <w:lang w:bidi="he-IL"/>
+        </w:rPr>
+      </w:pPr>
+    </w:p>
+    <w:p>
+      <w:pPr>
+        <w:rPr>
+          <w:rFonts w:cs="Consolas"/>
+          <w:sz w:val="24"/>
+          <w:szCs w:val="24"/>
+          <w:lang w:bidi="he-IL"/>
+        </w:rPr>
+      </w:pPr>
+    </w:p>
+    <w:p>
+      <w:pPr>
+        <w:rPr>
+          <w:rFonts w:cs="Consolas"/>
+          <w:sz w:val="24"/>
+          <w:szCs w:val="24"/>
+          <w:lang w:bidi="he-IL"/>
+        </w:rPr>
+      </w:pPr>
+    </w:p>
+    <w:p>
+      <w:pPr>
+        <w:rPr>
+          <w:rFonts w:cs="Consolas"/>
+          <w:sz w:val="24"/>
+          <w:szCs w:val="24"/>
+          <w:lang w:bidi="he-IL"/>
+        </w:rPr>
+      </w:pPr>
+    </w:p>
+    <w:p>
+      <w:pPr>
+        <w:rPr>
+          <w:rFonts w:cs="Consolas"/>
+          <w:sz w:val="24"/>
+          <w:szCs w:val="24"/>
+          <w:lang w:bidi="he-IL"/>
+        </w:rPr>
+      </w:pPr>
+    </w:p>
+    <w:p>
+      <w:pPr>
+        <w:rPr>
+          <w:rFonts w:cs="Consolas"/>
+          <w:sz w:val="24"/>
+          <w:szCs w:val="24"/>
+          <w:lang w:bidi="he-IL"/>
+        </w:rPr>
+      </w:pPr>
+    </w:p>
+    <w:p>
+      <w:pPr>
+        <w:rPr>
+          <w:rFonts w:cs="Consolas"/>
+          <w:sz w:val="24"/>
+          <w:szCs w:val="24"/>
+          <w:lang w:bidi="he-IL"/>
+        </w:rPr>
+      </w:pPr>
+    </w:p>
+    <w:p>
+      <w:pPr>
+        <w:rPr>
+          <w:rFonts w:cs="Consolas"/>
+          <w:sz w:val="24"/>
+          <w:szCs w:val="24"/>
+          <w:lang w:bidi="he-IL"/>
+        </w:rPr>
+      </w:pPr>
+    </w:p>
+    <w:p>
+      <w:pPr>
+        <w:rPr>
+          <w:rFonts w:cs="Consolas"/>
+          <w:sz w:val="24"/>
+          <w:szCs w:val="24"/>
+          <w:lang w:bidi="he-IL"/>
+        </w:rPr>
+      </w:pPr>
+    </w:p>
+    <w:p>
+      <w:pPr>
+        <w:rPr>
+          <w:rFonts w:cs="Consolas"/>
+          <w:sz w:val="24"/>
+          <w:szCs w:val="24"/>
+          <w:lang w:bidi="he-IL"/>
+        </w:rPr>
+      </w:pPr>
+    </w:p>
+    <w:p>
+      <w:pPr>
+        <w:rPr>
+          <w:rFonts w:cs="Consolas"/>
+          <w:sz w:val="24"/>
+          <w:szCs w:val="24"/>
+          <w:lang w:bidi="he-IL"/>
+        </w:rPr>
+      </w:pPr>
+    </w:p>
+    <w:p>
+      <w:pPr>
+        <w:rPr>
+          <w:rFonts w:cs="Consolas"/>
+          <w:sz w:val="24"/>
+          <w:szCs w:val="24"/>
+          <w:lang w:bidi="he-IL"/>
+        </w:rPr>
+      </w:pPr>
+    </w:p>
+    <w:p>
+      <w:pPr>
+        <w:rPr>
+          <w:rFonts w:cs="Consolas"/>
+          <w:sz w:val="24"/>
+          <w:szCs w:val="24"/>
+          <w:lang w:bidi="he-IL"/>
+        </w:rPr>
+      </w:pPr>
+    </w:p>
+    <w:p>
+      <w:pPr>
+        <w:rPr>
+          <w:rFonts w:cs="Consolas"/>
+          <w:sz w:val="24"/>
+          <w:szCs w:val="24"/>
+          <w:lang w:bidi="he-IL"/>
+        </w:rPr>
+      </w:pPr>
+      <w:r>
+        <w:rPr>
+          <w:rFonts w:cs="Consolas"/>
+          <w:sz w:val="24"/>
+          <w:szCs w:val="24"/>
+          <w:lang w:bidi="he-IL"/>
+        </w:rPr>
+        <w:t>Sources:</w:t>
+      </w:r>
+    </w:p>
+    <w:p>
+      <w:pPr>
+        <w:rPr>
+          <w:rFonts w:cs="Consolas"/>
+          <w:sz w:val="24"/>
+          <w:szCs w:val="24"/>
+          <w:lang w:bidi="he-IL"/>
+        </w:rPr>
+      </w:pPr>
+      <w:r>
+        <w:rPr>
+          <w:rFonts w:cs="Consolas"/>
+          <w:sz w:val="24"/>
+          <w:szCs w:val="24"/>
+          <w:lang w:bidi="he-IL"/>
+        </w:rPr>
+        <w:t xml:space="preserve">In my </w:t>
+      </w:r>
+      <w:r>
+        <w:rPr>
+          <w:rFonts w:cs="Consolas"/>
+          <w:sz w:val="24"/>
+          <w:szCs w:val="24"/>
+          <w:lang w:bidi="he-IL"/>
+        </w:rPr>
+        <w:t>GitHub</w:t>
+      </w:r>
+      <w:r>
+        <w:rPr>
+          <w:rFonts w:cs="Consolas"/>
+          <w:sz w:val="24"/>
+          <w:szCs w:val="24"/>
+          <w:lang w:bidi="he-IL"/>
+        </w:rPr>
+        <w:t xml:space="preserve">  </w:t>
+      </w:r>
+    </w:p>
+    <w:p>
+      <w:pPr>
+        <w:rPr>
+          <w:rFonts w:cs="Consolas"/>
+          <w:sz w:val="24"/>
+          <w:szCs w:val="24"/>
+          <w:lang w:bidi="he-IL"/>
+        </w:rPr>
+      </w:pPr>
+      <w:r>
+        <w:rPr>
+          <w:rFonts w:cs="Consolas"/>
+          <w:sz w:val="24"/>
+          <w:szCs w:val="24"/>
+          <w:lang w:bidi="he-IL"/>
+        </w:rPr>
+        <w:t>I save the project changes.</w:t>
+      </w:r>
+    </w:p>
+    <w:p>
+      <w:pPr>
+        <w:rPr>
+          <w:rFonts w:cs="Consolas"/>
+          <w:sz w:val="24"/>
+          <w:szCs w:val="24"/>
+          <w:lang w:bidi="he-IL"/>
+        </w:rPr>
+      </w:pPr>
+      <w:r>
+        <w:rPr>
+          <w:rFonts w:cs="Consolas"/>
+          <w:sz w:val="24"/>
+          <w:szCs w:val="24"/>
+          <w:lang w:bidi="he-IL"/>
+        </w:rPr>
+        <w:t xml:space="preserve">You need to take the </w:t>
+      </w:r>
+      <w:proofErr w:type="spellStart"/>
+      <w:r>
+        <w:rPr>
+          <w:rFonts w:cs="Consolas"/>
+          <w:sz w:val="24"/>
+          <w:szCs w:val="24"/>
+          <w:lang w:bidi="he-IL"/>
+        </w:rPr>
+        <w:t>Kinetis</w:t>
+      </w:r>
+      <w:proofErr w:type="spellEnd"/>
+      <w:r>
+        <w:rPr>
+          <w:rFonts w:cs="Consolas"/>
+          <w:sz w:val="24"/>
+          <w:szCs w:val="24"/>
+          <w:lang w:bidi="he-IL"/>
+        </w:rPr>
+        <w:t xml:space="preserve"> SDK 1.3 for k240z and merge the changes of the i2c_callback slave example.</w:t>
+      </w:r>
+    </w:p>
+    <w:p>
+      <w:pPr>
+        <w:rPr>
+          <w:rFonts w:cs="Consolas"/>
+          <w:sz w:val="24"/>
+          <w:szCs w:val="24"/>
+          <w:lang w:bidi="he-IL"/>
+        </w:rPr>
+      </w:pPr>
+      <w:hyperlink r:id="rId35" w:history="1">
+        <w:r>
+          <w:rPr>
+            <w:rStyle w:val="Hyperlink"/>
+            <w:rFonts w:cs="Consolas"/>
+            <w:sz w:val="24"/>
+            <w:szCs w:val="24"/>
+            <w:lang w:bidi="he-IL"/>
+          </w:rPr>
+          <w:t>https://github.com/EliArad/MyDocuments/tree/master/RaspberryPi3_I2C_to_kw40z</w:t>
+        </w:r>
+      </w:hyperlink>
+    </w:p>
+    <w:p>
+      <w:pPr>
+        <w:rPr>
+          <w:rFonts w:cs="Consolas"/>
+          <w:sz w:val="24"/>
+          <w:szCs w:val="24"/>
+          <w:lang w:bidi="he-IL"/>
+        </w:rPr>
+      </w:pPr>
     </w:p>
     <w:sectPr>
       <w:pgSz w:w="12240" w:h="15840"/>

</xml_diff>